<commit_message>
ajuste acta de constitución
</commit_message>
<xml_diff>
--- a/Fase 2/1.Inicio/Acta de constitucion del proyecto Featuring.docx
+++ b/Fase 2/1.Inicio/Acta de constitucion del proyecto Featuring.docx
@@ -289,6 +289,7 @@
                 <w:szCs w:val="18"/>
               </w:rPr>
             </w:pPr>
+            <w:proofErr w:type="spellStart"/>
             <w:r>
               <w:rPr>
                 <w:sz w:val="18"/>
@@ -296,6 +297,7 @@
               </w:rPr>
               <w:t>Featuring</w:t>
             </w:r>
+            <w:proofErr w:type="spellEnd"/>
           </w:p>
         </w:tc>
       </w:tr>
@@ -534,8 +536,17 @@
                 <w:sz w:val="18"/>
                 <w:szCs w:val="18"/>
               </w:rPr>
-              <w:t>Equipo de desarrollo Featuring</w:t>
-            </w:r>
+              <w:t xml:space="preserve">Equipo de desarrollo </w:t>
+            </w:r>
+            <w:proofErr w:type="spellStart"/>
+            <w:r>
+              <w:rPr>
+                <w:sz w:val="18"/>
+                <w:szCs w:val="18"/>
+              </w:rPr>
+              <w:t>Featuring</w:t>
+            </w:r>
+            <w:proofErr w:type="spellEnd"/>
           </w:p>
         </w:tc>
       </w:tr>
@@ -726,6 +737,7 @@
                 <w:szCs w:val="18"/>
               </w:rPr>
             </w:pPr>
+            <w:proofErr w:type="gramStart"/>
             <w:r>
               <w:rPr>
                 <w:b/>
@@ -735,6 +747,7 @@
               </w:rPr>
               <w:t>Sponsor</w:t>
             </w:r>
+            <w:proofErr w:type="gramEnd"/>
           </w:p>
         </w:tc>
         <w:tc>
@@ -940,6 +953,7 @@
                 <w:szCs w:val="20"/>
               </w:rPr>
             </w:pPr>
+            <w:proofErr w:type="spellStart"/>
             <w:r>
               <w:rPr>
                 <w:b/>
@@ -948,6 +962,7 @@
               </w:rPr>
               <w:t>Featuring</w:t>
             </w:r>
+            <w:proofErr w:type="spellEnd"/>
             <w:r>
               <w:rPr>
                 <w:sz w:val="20"/>
@@ -1361,7 +1376,23 @@
                 <w:sz w:val="20"/>
                 <w:szCs w:val="20"/>
               </w:rPr>
-              <w:t>: Documento con los diagramas de la arquitectura, base de datos , componentes y mockups.</w:t>
+              <w:t xml:space="preserve">: Documento con los diagramas de la arquitectura, base de </w:t>
+            </w:r>
+            <w:proofErr w:type="gramStart"/>
+            <w:r>
+              <w:rPr>
+                <w:sz w:val="20"/>
+                <w:szCs w:val="20"/>
+              </w:rPr>
+              <w:t>datos ,</w:t>
+            </w:r>
+            <w:proofErr w:type="gramEnd"/>
+            <w:r>
+              <w:rPr>
+                <w:sz w:val="20"/>
+                <w:szCs w:val="20"/>
+              </w:rPr>
+              <w:t xml:space="preserve"> componentes y mockups.</w:t>
             </w:r>
           </w:p>
           <w:p>
@@ -1595,7 +1626,25 @@
                 <w:sz w:val="20"/>
                 <w:szCs w:val="20"/>
               </w:rPr>
-              <w:t>Expo, Firebase, Node.js, PostgreSQL</w:t>
+              <w:t xml:space="preserve">Expo, </w:t>
+            </w:r>
+            <w:proofErr w:type="spellStart"/>
+            <w:r>
+              <w:rPr>
+                <w:b/>
+                <w:sz w:val="20"/>
+                <w:szCs w:val="20"/>
+              </w:rPr>
+              <w:t>Firebase</w:t>
+            </w:r>
+            <w:proofErr w:type="spellEnd"/>
+            <w:r>
+              <w:rPr>
+                <w:b/>
+                <w:sz w:val="20"/>
+                <w:szCs w:val="20"/>
+              </w:rPr>
+              <w:t>, Node.js, PostgreSQL</w:t>
             </w:r>
             <w:r>
               <w:rPr>
@@ -1726,7 +1775,23 @@
                 <w:sz w:val="20"/>
                 <w:szCs w:val="20"/>
               </w:rPr>
-              <w:t>, y otras APIs externas serán compatibles y accesibles para integrarse en la aplicación.</w:t>
+              <w:t xml:space="preserve">, y otras </w:t>
+            </w:r>
+            <w:proofErr w:type="spellStart"/>
+            <w:r>
+              <w:rPr>
+                <w:sz w:val="20"/>
+                <w:szCs w:val="20"/>
+              </w:rPr>
+              <w:t>APIs</w:t>
+            </w:r>
+            <w:proofErr w:type="spellEnd"/>
+            <w:r>
+              <w:rPr>
+                <w:sz w:val="20"/>
+                <w:szCs w:val="20"/>
+              </w:rPr>
+              <w:t xml:space="preserve"> externas serán compatibles y accesibles para integrarse en la aplicación.</w:t>
             </w:r>
           </w:p>
           <w:p>
@@ -1782,6 +1847,7 @@
               </w:rPr>
               <w:t xml:space="preserve">: La primera versión de </w:t>
             </w:r>
+            <w:proofErr w:type="spellStart"/>
             <w:r>
               <w:rPr>
                 <w:b/>
@@ -1790,6 +1856,7 @@
               </w:rPr>
               <w:t>Featuring</w:t>
             </w:r>
+            <w:proofErr w:type="spellEnd"/>
             <w:r>
               <w:rPr>
                 <w:sz w:val="20"/>
@@ -1828,6 +1895,7 @@
               </w:rPr>
               <w:t xml:space="preserve">: </w:t>
             </w:r>
+            <w:proofErr w:type="spellStart"/>
             <w:r>
               <w:rPr>
                 <w:b/>
@@ -1836,6 +1904,7 @@
               </w:rPr>
               <w:t>Featuring</w:t>
             </w:r>
+            <w:proofErr w:type="spellEnd"/>
             <w:r>
               <w:rPr>
                 <w:sz w:val="20"/>
@@ -1874,6 +1943,7 @@
               </w:rPr>
               <w:t xml:space="preserve">: Dado que la aplicación depende de servicios externos como </w:t>
             </w:r>
+            <w:proofErr w:type="spellStart"/>
             <w:r>
               <w:rPr>
                 <w:b/>
@@ -1882,6 +1952,7 @@
               </w:rPr>
               <w:t>Firebase</w:t>
             </w:r>
+            <w:proofErr w:type="spellEnd"/>
             <w:r>
               <w:rPr>
                 <w:sz w:val="20"/>
@@ -1919,8 +1990,17 @@
                 <w:sz w:val="20"/>
                 <w:szCs w:val="20"/>
               </w:rPr>
-              <w:t>: Inicialmente, no se implementarán estrategias avanzadas de marketing y promoción, enfocando los esfuerzos en el desarrollo técnico y la funcionalidad del producto.|</w:t>
-            </w:r>
+              <w:t xml:space="preserve">: Inicialmente, no se implementarán estrategias avanzadas de marketing y promoción, enfocando los esfuerzos en el desarrollo técnico y la funcionalidad del </w:t>
+            </w:r>
+            <w:proofErr w:type="gramStart"/>
+            <w:r>
+              <w:rPr>
+                <w:sz w:val="20"/>
+                <w:szCs w:val="20"/>
+              </w:rPr>
+              <w:t>producto.|</w:t>
+            </w:r>
+            <w:proofErr w:type="gramEnd"/>
           </w:p>
         </w:tc>
       </w:tr>
@@ -2343,7 +2423,25 @@
                 <w:sz w:val="18"/>
                 <w:szCs w:val="18"/>
               </w:rPr>
-              <w:t>Eventos significativos dentro del proyecto, puntos de control , en los que se deberá tomar una decisión.</w:t>
+              <w:t xml:space="preserve">Eventos significativos dentro del proyecto, puntos de </w:t>
+            </w:r>
+            <w:proofErr w:type="gramStart"/>
+            <w:r>
+              <w:rPr>
+                <w:color w:val="000000"/>
+                <w:sz w:val="18"/>
+                <w:szCs w:val="18"/>
+              </w:rPr>
+              <w:t>control ,</w:t>
+            </w:r>
+            <w:proofErr w:type="gramEnd"/>
+            <w:r>
+              <w:rPr>
+                <w:color w:val="000000"/>
+                <w:sz w:val="18"/>
+                <w:szCs w:val="18"/>
+              </w:rPr>
+              <w:t xml:space="preserve"> en los que se deberá tomar una decisión.</w:t>
             </w:r>
           </w:p>
         </w:tc>
@@ -2695,7 +2793,16 @@
                 <w:sz w:val="20"/>
                 <w:szCs w:val="20"/>
               </w:rPr>
-              <w:t>Implementación de autenticación y perfiles de usuario</w:t>
+              <w:t xml:space="preserve">Implementación de autenticación y perfiles de </w:t>
+            </w:r>
+            <w:proofErr w:type="gramStart"/>
+            <w:r>
+              <w:rPr>
+                <w:b/>
+                <w:sz w:val="20"/>
+                <w:szCs w:val="20"/>
+              </w:rPr>
+              <w:t>usuario</w:t>
             </w:r>
             <w:r>
               <w:rPr>
@@ -2704,6 +2811,7 @@
               </w:rPr>
               <w:t xml:space="preserve"> :</w:t>
             </w:r>
+            <w:proofErr w:type="gramEnd"/>
           </w:p>
           <w:p>
             <w:pPr>
@@ -2748,7 +2856,16 @@
                 <w:sz w:val="20"/>
                 <w:szCs w:val="20"/>
               </w:rPr>
-              <w:t>Desarrollo del sistema de recomendaciones y match</w:t>
+              <w:t xml:space="preserve">Desarrollo del sistema de recomendaciones y </w:t>
+            </w:r>
+            <w:proofErr w:type="gramStart"/>
+            <w:r>
+              <w:rPr>
+                <w:b/>
+                <w:sz w:val="20"/>
+                <w:szCs w:val="20"/>
+              </w:rPr>
+              <w:t>match</w:t>
             </w:r>
             <w:r>
               <w:rPr>
@@ -2757,6 +2874,7 @@
               </w:rPr>
               <w:t xml:space="preserve"> :</w:t>
             </w:r>
+            <w:proofErr w:type="gramEnd"/>
           </w:p>
           <w:p>
             <w:pPr>
@@ -2909,8 +3027,6 @@
               </w:tabs>
               <w:spacing w:before="240" w:after="240"/>
               <w:rPr>
-                <w:b/>
-                <w:bCs/>
                 <w:sz w:val="20"/>
                 <w:szCs w:val="20"/>
                 <w:lang w:val="es-CL"/>
@@ -2927,33 +3043,18 @@
           </w:p>
           <w:p>
             <w:pPr>
-              <w:numPr>
-                <w:ilvl w:val="0"/>
-                <w:numId w:val="12"/>
-              </w:numPr>
+              <w:pStyle w:val="Prrafodelista"/>
               <w:tabs>
                 <w:tab w:val="center" w:pos="4320"/>
                 <w:tab w:val="right" w:pos="8640"/>
               </w:tabs>
               <w:spacing w:before="240" w:after="240"/>
               <w:rPr>
-                <w:b/>
-                <w:bCs/>
                 <w:sz w:val="20"/>
                 <w:szCs w:val="20"/>
                 <w:lang w:val="es-CL"/>
               </w:rPr>
             </w:pPr>
-            <w:r>
-              <w:rPr>
-                <w:b/>
-                <w:bCs/>
-                <w:sz w:val="20"/>
-                <w:szCs w:val="20"/>
-                <w:lang w:val="es-CL"/>
-              </w:rPr>
-              <w:t>Desarrollo de funcionalidad de vídeos cortos</w:t>
-            </w:r>
           </w:p>
           <w:p>
             <w:pPr>
@@ -2962,6 +3063,61 @@
                 <w:ilvl w:val="0"/>
                 <w:numId w:val="9"/>
               </w:numPr>
+              <w:tabs>
+                <w:tab w:val="center" w:pos="4320"/>
+                <w:tab w:val="right" w:pos="8640"/>
+              </w:tabs>
+              <w:spacing w:before="240" w:after="240"/>
+              <w:rPr>
+                <w:b/>
+                <w:bCs/>
+                <w:sz w:val="20"/>
+                <w:szCs w:val="20"/>
+                <w:lang w:val="es-CL"/>
+              </w:rPr>
+            </w:pPr>
+            <w:r>
+              <w:rPr>
+                <w:b/>
+                <w:bCs/>
+                <w:sz w:val="20"/>
+                <w:szCs w:val="20"/>
+                <w:lang w:val="es-CL"/>
+              </w:rPr>
+              <w:t>D</w:t>
+            </w:r>
+            <w:r>
+              <w:rPr>
+                <w:b/>
+                <w:bCs/>
+                <w:sz w:val="20"/>
+                <w:szCs w:val="20"/>
+                <w:lang w:val="es-CL"/>
+              </w:rPr>
+              <w:t>esarrollo de funcionalidad de vídeos cortos</w:t>
+            </w:r>
+          </w:p>
+          <w:p>
+            <w:pPr>
+              <w:pStyle w:val="Prrafodelista"/>
+              <w:tabs>
+                <w:tab w:val="center" w:pos="4320"/>
+                <w:tab w:val="right" w:pos="8640"/>
+              </w:tabs>
+              <w:spacing w:before="240" w:after="240"/>
+              <w:rPr>
+                <w:b/>
+                <w:bCs/>
+                <w:sz w:val="20"/>
+                <w:szCs w:val="20"/>
+                <w:u w:val="single"/>
+                <w:lang w:val="es-CL"/>
+              </w:rPr>
+            </w:pPr>
+          </w:p>
+          <w:p>
+            <w:pPr>
+              <w:pStyle w:val="Prrafodelista"/>
               <w:tabs>
                 <w:tab w:val="center" w:pos="4320"/>
                 <w:tab w:val="right" w:pos="8640"/>
@@ -3706,7 +3862,39 @@
                 <w:sz w:val="20"/>
                 <w:szCs w:val="20"/>
               </w:rPr>
-              <w:t>Capacitaciones específicas para el equipo de desarrollo en las tecnologías usadas (React Native, Expo, Firebase, PostgreSQL/MongoDB).</w:t>
+              <w:t>Capacitaciones específicas para el equipo de desarrollo en las tecnologías usadas (</w:t>
+            </w:r>
+            <w:proofErr w:type="spellStart"/>
+            <w:r>
+              <w:rPr>
+                <w:sz w:val="20"/>
+                <w:szCs w:val="20"/>
+              </w:rPr>
+              <w:t>React</w:t>
+            </w:r>
+            <w:proofErr w:type="spellEnd"/>
+            <w:r>
+              <w:rPr>
+                <w:sz w:val="20"/>
+                <w:szCs w:val="20"/>
+              </w:rPr>
+              <w:t xml:space="preserve"> Native, Expo, </w:t>
+            </w:r>
+            <w:proofErr w:type="spellStart"/>
+            <w:r>
+              <w:rPr>
+                <w:sz w:val="20"/>
+                <w:szCs w:val="20"/>
+              </w:rPr>
+              <w:t>Firebase</w:t>
+            </w:r>
+            <w:proofErr w:type="spellEnd"/>
+            <w:r>
+              <w:rPr>
+                <w:sz w:val="20"/>
+                <w:szCs w:val="20"/>
+              </w:rPr>
+              <w:t>, PostgreSQL/MongoDB).</w:t>
             </w:r>
           </w:p>
         </w:tc>
@@ -4111,7 +4299,23 @@
                 <w:sz w:val="20"/>
                 <w:szCs w:val="20"/>
               </w:rPr>
-              <w:t>Realización de pruebas de usabilidad frecuentes y ajustes basados en el feedback de los usuarios beta.</w:t>
+              <w:t xml:space="preserve">Realización de pruebas de usabilidad frecuentes y ajustes basados en el </w:t>
+            </w:r>
+            <w:proofErr w:type="spellStart"/>
+            <w:r>
+              <w:rPr>
+                <w:sz w:val="20"/>
+                <w:szCs w:val="20"/>
+              </w:rPr>
+              <w:t>feedback</w:t>
+            </w:r>
+            <w:proofErr w:type="spellEnd"/>
+            <w:r>
+              <w:rPr>
+                <w:sz w:val="20"/>
+                <w:szCs w:val="20"/>
+              </w:rPr>
+              <w:t xml:space="preserve"> de los usuarios beta.</w:t>
             </w:r>
           </w:p>
         </w:tc>
@@ -6851,7 +7055,23 @@
                 <w:sz w:val="20"/>
                 <w:szCs w:val="20"/>
               </w:rPr>
-              <w:t>Músicos emergentes (Usuarios finales de la app)</w:t>
+              <w:t xml:space="preserve">Músicos emergentes (Usuarios finales de la </w:t>
+            </w:r>
+            <w:proofErr w:type="gramStart"/>
+            <w:r>
+              <w:rPr>
+                <w:sz w:val="20"/>
+                <w:szCs w:val="20"/>
+              </w:rPr>
+              <w:t>app</w:t>
+            </w:r>
+            <w:proofErr w:type="gramEnd"/>
+            <w:r>
+              <w:rPr>
+                <w:sz w:val="20"/>
+                <w:szCs w:val="20"/>
+              </w:rPr>
+              <w:t>)</w:t>
             </w:r>
           </w:p>
         </w:tc>
@@ -7185,7 +7405,23 @@
                 <w:sz w:val="20"/>
                 <w:szCs w:val="20"/>
               </w:rPr>
-              <w:t>La app está orientada a resolver un problema actual en la colaboración entre músicos emergentes.</w:t>
+              <w:t xml:space="preserve">La </w:t>
+            </w:r>
+            <w:proofErr w:type="gramStart"/>
+            <w:r>
+              <w:rPr>
+                <w:sz w:val="20"/>
+                <w:szCs w:val="20"/>
+              </w:rPr>
+              <w:t>app</w:t>
+            </w:r>
+            <w:proofErr w:type="gramEnd"/>
+            <w:r>
+              <w:rPr>
+                <w:sz w:val="20"/>
+                <w:szCs w:val="20"/>
+              </w:rPr>
+              <w:t xml:space="preserve"> está orientada a resolver un problema actual en la colaboración entre músicos emergentes.</w:t>
             </w:r>
           </w:p>
         </w:tc>
@@ -7249,6 +7485,7 @@
               </w:rPr>
               <w:t xml:space="preserve">El desarrollo de </w:t>
             </w:r>
+            <w:proofErr w:type="spellStart"/>
             <w:r>
               <w:rPr>
                 <w:b/>
@@ -7257,12 +7494,29 @@
               </w:rPr>
               <w:t>Featuring</w:t>
             </w:r>
-            <w:r>
-              <w:rPr>
-                <w:sz w:val="20"/>
-                <w:szCs w:val="20"/>
-              </w:rPr>
-              <w:t xml:space="preserve"> se relaciona con otros proyectos móviles en React Native y Expo.</w:t>
+            <w:proofErr w:type="spellEnd"/>
+            <w:r>
+              <w:rPr>
+                <w:sz w:val="20"/>
+                <w:szCs w:val="20"/>
+              </w:rPr>
+              <w:t xml:space="preserve"> se relaciona con otros proyectos móviles en </w:t>
+            </w:r>
+            <w:proofErr w:type="spellStart"/>
+            <w:r>
+              <w:rPr>
+                <w:sz w:val="20"/>
+                <w:szCs w:val="20"/>
+              </w:rPr>
+              <w:t>React</w:t>
+            </w:r>
+            <w:proofErr w:type="spellEnd"/>
+            <w:r>
+              <w:rPr>
+                <w:sz w:val="20"/>
+                <w:szCs w:val="20"/>
+              </w:rPr>
+              <w:t xml:space="preserve"> Native y Expo.</w:t>
             </w:r>
           </w:p>
         </w:tc>
@@ -7623,7 +7877,23 @@
                 <w:sz w:val="20"/>
                 <w:szCs w:val="20"/>
               </w:rPr>
-              <w:t>Prototipo de Wireframes de la Interfaz de Usuario</w:t>
+              <w:t xml:space="preserve">Prototipo de </w:t>
+            </w:r>
+            <w:proofErr w:type="spellStart"/>
+            <w:r>
+              <w:rPr>
+                <w:sz w:val="20"/>
+                <w:szCs w:val="20"/>
+              </w:rPr>
+              <w:t>Wireframes</w:t>
+            </w:r>
+            <w:proofErr w:type="spellEnd"/>
+            <w:r>
+              <w:rPr>
+                <w:sz w:val="20"/>
+                <w:szCs w:val="20"/>
+              </w:rPr>
+              <w:t xml:space="preserve"> de la Interfaz de Usuario</w:t>
             </w:r>
           </w:p>
         </w:tc>
@@ -10832,6 +11102,7 @@
   <w:style w:type="character" w:default="1" w:styleId="Fuentedeprrafopredeter">
     <w:name w:val="Default Paragraph Font"/>
     <w:uiPriority w:val="1"/>
+    <w:semiHidden/>
     <w:unhideWhenUsed/>
   </w:style>
   <w:style w:type="table" w:default="1" w:styleId="Tablanormal">
@@ -11086,9 +11357,7 @@
       <w:tblStyleRowBandSize w:val="1"/>
       <w:tblStyleColBandSize w:val="1"/>
       <w:tblCellMar>
-        <w:top w:w="0" w:type="dxa"/>
         <w:left w:w="115" w:type="dxa"/>
-        <w:bottom w:w="0" w:type="dxa"/>
         <w:right w:w="115" w:type="dxa"/>
       </w:tblCellMar>
     </w:tblPr>
@@ -11099,9 +11368,7 @@
       <w:tblStyleRowBandSize w:val="1"/>
       <w:tblStyleColBandSize w:val="1"/>
       <w:tblCellMar>
-        <w:top w:w="0" w:type="dxa"/>
         <w:left w:w="115" w:type="dxa"/>
-        <w:bottom w:w="0" w:type="dxa"/>
         <w:right w:w="115" w:type="dxa"/>
       </w:tblCellMar>
     </w:tblPr>
@@ -11112,9 +11379,7 @@
       <w:tblStyleRowBandSize w:val="1"/>
       <w:tblStyleColBandSize w:val="1"/>
       <w:tblCellMar>
-        <w:top w:w="0" w:type="dxa"/>
         <w:left w:w="115" w:type="dxa"/>
-        <w:bottom w:w="0" w:type="dxa"/>
         <w:right w:w="115" w:type="dxa"/>
       </w:tblCellMar>
     </w:tblPr>
@@ -11125,9 +11390,7 @@
       <w:tblStyleRowBandSize w:val="1"/>
       <w:tblStyleColBandSize w:val="1"/>
       <w:tblCellMar>
-        <w:top w:w="0" w:type="dxa"/>
         <w:left w:w="115" w:type="dxa"/>
-        <w:bottom w:w="0" w:type="dxa"/>
         <w:right w:w="115" w:type="dxa"/>
       </w:tblCellMar>
     </w:tblPr>
@@ -11138,9 +11401,7 @@
       <w:tblStyleRowBandSize w:val="1"/>
       <w:tblStyleColBandSize w:val="1"/>
       <w:tblCellMar>
-        <w:top w:w="0" w:type="dxa"/>
         <w:left w:w="115" w:type="dxa"/>
-        <w:bottom w:w="0" w:type="dxa"/>
         <w:right w:w="115" w:type="dxa"/>
       </w:tblCellMar>
     </w:tblPr>
@@ -11151,9 +11412,7 @@
       <w:tblStyleRowBandSize w:val="1"/>
       <w:tblStyleColBandSize w:val="1"/>
       <w:tblCellMar>
-        <w:top w:w="0" w:type="dxa"/>
         <w:left w:w="115" w:type="dxa"/>
-        <w:bottom w:w="0" w:type="dxa"/>
         <w:right w:w="115" w:type="dxa"/>
       </w:tblCellMar>
     </w:tblPr>
@@ -11164,9 +11423,7 @@
       <w:tblStyleRowBandSize w:val="1"/>
       <w:tblStyleColBandSize w:val="1"/>
       <w:tblCellMar>
-        <w:top w:w="0" w:type="dxa"/>
         <w:left w:w="115" w:type="dxa"/>
-        <w:bottom w:w="0" w:type="dxa"/>
         <w:right w:w="115" w:type="dxa"/>
       </w:tblCellMar>
     </w:tblPr>
@@ -11177,9 +11434,7 @@
       <w:tblStyleRowBandSize w:val="1"/>
       <w:tblStyleColBandSize w:val="1"/>
       <w:tblCellMar>
-        <w:top w:w="0" w:type="dxa"/>
         <w:left w:w="115" w:type="dxa"/>
-        <w:bottom w:w="0" w:type="dxa"/>
         <w:right w:w="115" w:type="dxa"/>
       </w:tblCellMar>
     </w:tblPr>
@@ -11190,9 +11445,7 @@
       <w:tblStyleRowBandSize w:val="1"/>
       <w:tblStyleColBandSize w:val="1"/>
       <w:tblCellMar>
-        <w:top w:w="0" w:type="dxa"/>
         <w:left w:w="115" w:type="dxa"/>
-        <w:bottom w:w="0" w:type="dxa"/>
         <w:right w:w="115" w:type="dxa"/>
       </w:tblCellMar>
     </w:tblPr>
@@ -11203,9 +11456,7 @@
       <w:tblStyleRowBandSize w:val="1"/>
       <w:tblStyleColBandSize w:val="1"/>
       <w:tblCellMar>
-        <w:top w:w="0" w:type="dxa"/>
         <w:left w:w="115" w:type="dxa"/>
-        <w:bottom w:w="0" w:type="dxa"/>
         <w:right w:w="115" w:type="dxa"/>
       </w:tblCellMar>
     </w:tblPr>
@@ -11216,9 +11467,7 @@
       <w:tblStyleRowBandSize w:val="1"/>
       <w:tblStyleColBandSize w:val="1"/>
       <w:tblCellMar>
-        <w:top w:w="0" w:type="dxa"/>
         <w:left w:w="115" w:type="dxa"/>
-        <w:bottom w:w="0" w:type="dxa"/>
         <w:right w:w="115" w:type="dxa"/>
       </w:tblCellMar>
     </w:tblPr>
@@ -11229,9 +11478,7 @@
       <w:tblStyleRowBandSize w:val="1"/>
       <w:tblStyleColBandSize w:val="1"/>
       <w:tblCellMar>
-        <w:top w:w="0" w:type="dxa"/>
         <w:left w:w="115" w:type="dxa"/>
-        <w:bottom w:w="0" w:type="dxa"/>
         <w:right w:w="115" w:type="dxa"/>
       </w:tblCellMar>
     </w:tblPr>
@@ -11242,9 +11489,7 @@
       <w:tblStyleRowBandSize w:val="1"/>
       <w:tblStyleColBandSize w:val="1"/>
       <w:tblCellMar>
-        <w:top w:w="0" w:type="dxa"/>
         <w:left w:w="115" w:type="dxa"/>
-        <w:bottom w:w="0" w:type="dxa"/>
         <w:right w:w="115" w:type="dxa"/>
       </w:tblCellMar>
     </w:tblPr>
@@ -11255,9 +11500,7 @@
       <w:tblStyleRowBandSize w:val="1"/>
       <w:tblStyleColBandSize w:val="1"/>
       <w:tblCellMar>
-        <w:top w:w="0" w:type="dxa"/>
         <w:left w:w="115" w:type="dxa"/>
-        <w:bottom w:w="0" w:type="dxa"/>
         <w:right w:w="115" w:type="dxa"/>
       </w:tblCellMar>
     </w:tblPr>
@@ -11268,9 +11511,7 @@
       <w:tblStyleRowBandSize w:val="1"/>
       <w:tblStyleColBandSize w:val="1"/>
       <w:tblCellMar>
-        <w:top w:w="0" w:type="dxa"/>
         <w:left w:w="115" w:type="dxa"/>
-        <w:bottom w:w="0" w:type="dxa"/>
         <w:right w:w="115" w:type="dxa"/>
       </w:tblCellMar>
     </w:tblPr>
@@ -11281,9 +11522,7 @@
       <w:tblStyleRowBandSize w:val="1"/>
       <w:tblStyleColBandSize w:val="1"/>
       <w:tblCellMar>
-        <w:top w:w="0" w:type="dxa"/>
         <w:left w:w="115" w:type="dxa"/>
-        <w:bottom w:w="0" w:type="dxa"/>
         <w:right w:w="115" w:type="dxa"/>
       </w:tblCellMar>
     </w:tblPr>
@@ -11294,9 +11533,7 @@
       <w:tblStyleRowBandSize w:val="1"/>
       <w:tblStyleColBandSize w:val="1"/>
       <w:tblCellMar>
-        <w:top w:w="0" w:type="dxa"/>
         <w:left w:w="115" w:type="dxa"/>
-        <w:bottom w:w="0" w:type="dxa"/>
         <w:right w:w="115" w:type="dxa"/>
       </w:tblCellMar>
     </w:tblPr>
@@ -11307,9 +11544,7 @@
       <w:tblStyleRowBandSize w:val="1"/>
       <w:tblStyleColBandSize w:val="1"/>
       <w:tblCellMar>
-        <w:top w:w="0" w:type="dxa"/>
         <w:left w:w="115" w:type="dxa"/>
-        <w:bottom w:w="0" w:type="dxa"/>
         <w:right w:w="115" w:type="dxa"/>
       </w:tblCellMar>
     </w:tblPr>
@@ -11320,9 +11555,7 @@
       <w:tblStyleRowBandSize w:val="1"/>
       <w:tblStyleColBandSize w:val="1"/>
       <w:tblCellMar>
-        <w:top w:w="0" w:type="dxa"/>
         <w:left w:w="115" w:type="dxa"/>
-        <w:bottom w:w="0" w:type="dxa"/>
         <w:right w:w="115" w:type="dxa"/>
       </w:tblCellMar>
     </w:tblPr>
@@ -11333,9 +11566,7 @@
       <w:tblStyleRowBandSize w:val="1"/>
       <w:tblStyleColBandSize w:val="1"/>
       <w:tblCellMar>
-        <w:top w:w="0" w:type="dxa"/>
         <w:left w:w="115" w:type="dxa"/>
-        <w:bottom w:w="0" w:type="dxa"/>
         <w:right w:w="115" w:type="dxa"/>
       </w:tblCellMar>
     </w:tblPr>
@@ -11346,9 +11577,7 @@
       <w:tblStyleRowBandSize w:val="1"/>
       <w:tblStyleColBandSize w:val="1"/>
       <w:tblCellMar>
-        <w:top w:w="0" w:type="dxa"/>
         <w:left w:w="115" w:type="dxa"/>
-        <w:bottom w:w="0" w:type="dxa"/>
         <w:right w:w="115" w:type="dxa"/>
       </w:tblCellMar>
     </w:tblPr>
@@ -11359,9 +11588,7 @@
       <w:tblStyleRowBandSize w:val="1"/>
       <w:tblStyleColBandSize w:val="1"/>
       <w:tblCellMar>
-        <w:top w:w="0" w:type="dxa"/>
         <w:left w:w="115" w:type="dxa"/>
-        <w:bottom w:w="0" w:type="dxa"/>
         <w:right w:w="115" w:type="dxa"/>
       </w:tblCellMar>
     </w:tblPr>
@@ -11372,9 +11599,7 @@
       <w:tblStyleRowBandSize w:val="1"/>
       <w:tblStyleColBandSize w:val="1"/>
       <w:tblCellMar>
-        <w:top w:w="0" w:type="dxa"/>
         <w:left w:w="115" w:type="dxa"/>
-        <w:bottom w:w="0" w:type="dxa"/>
         <w:right w:w="115" w:type="dxa"/>
       </w:tblCellMar>
     </w:tblPr>
@@ -11385,9 +11610,7 @@
       <w:tblStyleRowBandSize w:val="1"/>
       <w:tblStyleColBandSize w:val="1"/>
       <w:tblCellMar>
-        <w:top w:w="0" w:type="dxa"/>
         <w:left w:w="115" w:type="dxa"/>
-        <w:bottom w:w="0" w:type="dxa"/>
         <w:right w:w="115" w:type="dxa"/>
       </w:tblCellMar>
     </w:tblPr>
@@ -11398,9 +11621,7 @@
       <w:tblStyleRowBandSize w:val="1"/>
       <w:tblStyleColBandSize w:val="1"/>
       <w:tblCellMar>
-        <w:top w:w="0" w:type="dxa"/>
         <w:left w:w="115" w:type="dxa"/>
-        <w:bottom w:w="0" w:type="dxa"/>
         <w:right w:w="115" w:type="dxa"/>
       </w:tblCellMar>
     </w:tblPr>
@@ -11411,9 +11632,7 @@
       <w:tblStyleRowBandSize w:val="1"/>
       <w:tblStyleColBandSize w:val="1"/>
       <w:tblCellMar>
-        <w:top w:w="0" w:type="dxa"/>
         <w:left w:w="115" w:type="dxa"/>
-        <w:bottom w:w="0" w:type="dxa"/>
         <w:right w:w="115" w:type="dxa"/>
       </w:tblCellMar>
     </w:tblPr>

</xml_diff>

<commit_message>
Corrección acta de constitución elvis
</commit_message>
<xml_diff>
--- a/Fase 2/1.Inicio/Acta de constitucion del proyecto Featuring.docx
+++ b/Fase 2/1.Inicio/Acta de constitucion del proyecto Featuring.docx
@@ -1,6 +1,6 @@
 
 <file path=word/document.xml><?xml version="1.0" encoding="utf-8"?>
-<w:document xmlns:wpc="http://schemas.microsoft.com/office/word/2010/wordprocessingCanvas" xmlns:cx="http://schemas.microsoft.com/office/drawing/2014/chartex" xmlns:cx1="http://schemas.microsoft.com/office/drawing/2015/9/8/chartex" xmlns:cx2="http://schemas.microsoft.com/office/drawing/2015/10/21/chartex" xmlns:cx3="http://schemas.microsoft.com/office/drawing/2016/5/9/chartex" xmlns:cx4="http://schemas.microsoft.com/office/drawing/2016/5/10/chartex" xmlns:cx5="http://schemas.microsoft.com/office/drawing/2016/5/11/chartex" xmlns:cx6="http://schemas.microsoft.com/office/drawing/2016/5/12/chartex" xmlns:cx7="http://schemas.microsoft.com/office/drawing/2016/5/13/chartex" xmlns:cx8="http://schemas.microsoft.com/office/drawing/2016/5/14/chartex" xmlns:mc="http://schemas.openxmlformats.org/markup-compatibility/2006" xmlns:aink="http://schemas.microsoft.com/office/drawing/2016/ink" xmlns:am3d="http://schemas.microsoft.com/office/drawing/2017/model3d" xmlns:o="urn:schemas-microsoft-com:office:office" xmlns:oel="http://schemas.microsoft.com/office/2019/extlst" xmlns:r="http://schemas.openxmlformats.org/officeDocument/2006/relationships" xmlns:m="http://schemas.openxmlformats.org/officeDocument/2006/math" xmlns:v="urn:schemas-microsoft-com:vml" xmlns:wp14="http://schemas.microsoft.com/office/word/2010/wordprocessingDrawing" xmlns:wp="http://schemas.openxmlformats.org/drawingml/2006/wordprocessingDrawing" xmlns:w10="urn:schemas-microsoft-com:office:word" xmlns:w="http://schemas.openxmlformats.org/wordprocessingml/2006/main" xmlns:w14="http://schemas.microsoft.com/office/word/2010/wordml" xmlns:w15="http://schemas.microsoft.com/office/word/2012/wordml" xmlns:w16cex="http://schemas.microsoft.com/office/word/2018/wordml/cex" xmlns:w16cid="http://schemas.microsoft.com/office/word/2016/wordml/cid" xmlns:w16="http://schemas.microsoft.com/office/word/2018/wordml" xmlns:w16du="http://schemas.microsoft.com/office/word/2023/wordml/word16du" xmlns:w16sdtdh="http://schemas.microsoft.com/office/word/2020/wordml/sdtdatahash" xmlns:w16se="http://schemas.microsoft.com/office/word/2015/wordml/symex" xmlns:wpg="http://schemas.microsoft.com/office/word/2010/wordprocessingGroup" xmlns:wpi="http://schemas.microsoft.com/office/word/2010/wordprocessingInk" xmlns:wne="http://schemas.microsoft.com/office/word/2006/wordml" xmlns:wps="http://schemas.microsoft.com/office/word/2010/wordprocessingShape" mc:Ignorable="w14 w15 w16se w16cid w16 w16cex w16sdtdh w16du wp14">
+<w:document xmlns:wpc="http://schemas.microsoft.com/office/word/2010/wordprocessingCanvas" xmlns:cx="http://schemas.microsoft.com/office/drawing/2014/chartex" xmlns:cx1="http://schemas.microsoft.com/office/drawing/2015/9/8/chartex" xmlns:cx2="http://schemas.microsoft.com/office/drawing/2015/10/21/chartex" xmlns:cx3="http://schemas.microsoft.com/office/drawing/2016/5/9/chartex" xmlns:cx4="http://schemas.microsoft.com/office/drawing/2016/5/10/chartex" xmlns:cx5="http://schemas.microsoft.com/office/drawing/2016/5/11/chartex" xmlns:cx6="http://schemas.microsoft.com/office/drawing/2016/5/12/chartex" xmlns:cx7="http://schemas.microsoft.com/office/drawing/2016/5/13/chartex" xmlns:cx8="http://schemas.microsoft.com/office/drawing/2016/5/14/chartex" xmlns:mc="http://schemas.openxmlformats.org/markup-compatibility/2006" xmlns:aink="http://schemas.microsoft.com/office/drawing/2016/ink" xmlns:am3d="http://schemas.microsoft.com/office/drawing/2017/model3d" xmlns:o="urn:schemas-microsoft-com:office:office" xmlns:r="http://schemas.openxmlformats.org/officeDocument/2006/relationships" xmlns:m="http://schemas.openxmlformats.org/officeDocument/2006/math" xmlns:v="urn:schemas-microsoft-com:vml" xmlns:wp14="http://schemas.microsoft.com/office/word/2010/wordprocessingDrawing" xmlns:wp="http://schemas.openxmlformats.org/drawingml/2006/wordprocessingDrawing" xmlns:w10="urn:schemas-microsoft-com:office:word" xmlns:w="http://schemas.openxmlformats.org/wordprocessingml/2006/main" xmlns:w14="http://schemas.microsoft.com/office/word/2010/wordml" xmlns:w15="http://schemas.microsoft.com/office/word/2012/wordml" xmlns:w16cex="http://schemas.microsoft.com/office/word/2018/wordml/cex" xmlns:w16cid="http://schemas.microsoft.com/office/word/2016/wordml/cid" xmlns:w16="http://schemas.microsoft.com/office/word/2018/wordml" xmlns:w16sdtdh="http://schemas.microsoft.com/office/word/2020/wordml/sdtdatahash" xmlns:w16se="http://schemas.microsoft.com/office/word/2015/wordml/symex" xmlns:wpg="http://schemas.microsoft.com/office/word/2010/wordprocessingGroup" xmlns:wpi="http://schemas.microsoft.com/office/word/2010/wordprocessingInk" xmlns:wne="http://schemas.microsoft.com/office/word/2006/wordml" xmlns:wps="http://schemas.microsoft.com/office/word/2010/wordprocessingShape" mc:Ignorable="w14 w15 w16se w16cid w16 w16cex w16sdtdh wp14">
   <w:body>
     <w:p>
       <w:pPr>
@@ -737,7 +737,6 @@
                 <w:szCs w:val="18"/>
               </w:rPr>
             </w:pPr>
-            <w:proofErr w:type="gramStart"/>
             <w:r>
               <w:rPr>
                 <w:b/>
@@ -747,7 +746,6 @@
               </w:rPr>
               <w:t>Sponsor</w:t>
             </w:r>
-            <w:proofErr w:type="gramEnd"/>
           </w:p>
         </w:tc>
         <w:tc>
@@ -938,7 +936,14 @@
                 <w:sz w:val="20"/>
                 <w:szCs w:val="20"/>
               </w:rPr>
-              <w:t>En la actualidad, muchos músicos emergentes enfrentan dificultades para encontrar colaboradores adecuados debido a la falta de plataformas especializadas que faciliten este proceso. Las herramientas actuales se enfocan más en la distribución de música que en la conexión entre artistas, lo que crea un vacío para aquellos que buscan trabajar en proyectos conjuntos.</w:t>
+              <w:t xml:space="preserve">En la actualidad, muchos músicos emergentes enfrentan dificultades para encontrar colaboradores adecuados debido a la falta de plataformas especializadas que faciliten este proceso. Las </w:t>
+            </w:r>
+            <w:r>
+              <w:rPr>
+                <w:sz w:val="20"/>
+                <w:szCs w:val="20"/>
+              </w:rPr>
+              <w:t>herramientas actuales se enfocan más en la distribución de música que en la conexión entre artistas, lo que crea un vacío para aquellos que buscan trabajar en proyectos conjuntos.</w:t>
             </w:r>
           </w:p>
           <w:p>
@@ -968,7 +973,14 @@
                 <w:sz w:val="20"/>
                 <w:szCs w:val="20"/>
               </w:rPr>
-              <w:t xml:space="preserve"> surge para cubrir esta necesidad, ofreciendo un espacio donde los músicos puedan conectarse de manera efectiva, colaborar en proyectos, y superar barreras como la ubicación geográfica y la falta de recursos para promoción. Esta plataforma permitirá que los artistas encuentren compañeros de colaboración con intereses similares, fomentando así su crecimiento profesional y creativo.</w:t>
+              <w:t xml:space="preserve"> surge para cubrir esta necesidad, ofreciendo un espacio donde los músicos puedan conectarse de manera efectiva, colaborar en proyectos, y superar barreras como la ubicación geográfica y la falta de recursos para promoción. Esta plataforma permitirá que lo</w:t>
+            </w:r>
+            <w:r>
+              <w:rPr>
+                <w:sz w:val="20"/>
+                <w:szCs w:val="20"/>
+              </w:rPr>
+              <w:t>s artistas encuentren compañeros de colaboración con intereses similares, fomentando así su crecimiento profesional y creativo.</w:t>
             </w:r>
           </w:p>
         </w:tc>
@@ -1081,7 +1093,14 @@
                 <w:sz w:val="20"/>
                 <w:szCs w:val="20"/>
               </w:rPr>
-              <w:t>: Crear una plataforma donde los músicos puedan encontrar y conectarse con colaboradores afines, basados en sus intereses y habilidades musicales.</w:t>
+              <w:t xml:space="preserve">: Crear una plataforma donde los músicos puedan </w:t>
+            </w:r>
+            <w:r>
+              <w:rPr>
+                <w:sz w:val="20"/>
+                <w:szCs w:val="20"/>
+              </w:rPr>
+              <w:t>encontrar y conectarse con colaboradores afines, basados en sus intereses y habilidades musicales.</w:t>
             </w:r>
           </w:p>
           <w:p>
@@ -1112,7 +1131,14 @@
                 <w:sz w:val="20"/>
                 <w:szCs w:val="20"/>
               </w:rPr>
-              <w:t>: Ofrecer herramientas para que los músicos compartan sus proyectos, reciban retroalimentación y crezcan profesionalmente dentro de una comunidad activa.</w:t>
+              <w:t>: Ofrecer herramientas para que los músicos compartan sus proyectos, reciban retroalimentación y crezcan profe</w:t>
+            </w:r>
+            <w:r>
+              <w:rPr>
+                <w:sz w:val="20"/>
+                <w:szCs w:val="20"/>
+              </w:rPr>
+              <w:t>sionalmente dentro de una comunidad activa.</w:t>
             </w:r>
           </w:p>
           <w:p>
@@ -1283,7 +1309,14 @@
                 <w:sz w:val="20"/>
                 <w:szCs w:val="20"/>
               </w:rPr>
-              <w:t>: Documentos que describen los objetivos y el alcance general del proyecto.</w:t>
+              <w:t xml:space="preserve">: Documentos que describen los </w:t>
+            </w:r>
+            <w:r>
+              <w:rPr>
+                <w:sz w:val="20"/>
+                <w:szCs w:val="20"/>
+              </w:rPr>
+              <w:t>objetivos y el alcance general del proyecto.</w:t>
             </w:r>
           </w:p>
           <w:p>
@@ -1376,7 +1409,14 @@
                 <w:sz w:val="20"/>
                 <w:szCs w:val="20"/>
               </w:rPr>
-              <w:t xml:space="preserve">: Documento con los diagramas de la arquitectura, base de </w:t>
+              <w:t>: Documento</w:t>
+            </w:r>
+            <w:r>
+              <w:rPr>
+                <w:sz w:val="20"/>
+                <w:szCs w:val="20"/>
+              </w:rPr>
+              <w:t xml:space="preserve"> con los diagramas de la arquitectura, base de </w:t>
             </w:r>
             <w:proofErr w:type="gramStart"/>
             <w:r>
@@ -1455,7 +1495,14 @@
                 <w:sz w:val="20"/>
                 <w:szCs w:val="20"/>
               </w:rPr>
-              <w:t>: Guía para los usuarios finales que explica cómo utilizar la aplicación.</w:t>
+              <w:t xml:space="preserve">: Guía para los usuarios finales que explica cómo utilizar la </w:t>
+            </w:r>
+            <w:r>
+              <w:rPr>
+                <w:sz w:val="20"/>
+                <w:szCs w:val="20"/>
+              </w:rPr>
+              <w:t>aplicación.</w:t>
             </w:r>
           </w:p>
           <w:p>
@@ -1651,7 +1698,14 @@
                 <w:sz w:val="20"/>
                 <w:szCs w:val="20"/>
               </w:rPr>
-              <w:t xml:space="preserve"> (o MongoDB), y </w:t>
+              <w:t xml:space="preserve"> (o</w:t>
+            </w:r>
+            <w:r>
+              <w:rPr>
+                <w:sz w:val="20"/>
+                <w:szCs w:val="20"/>
+              </w:rPr>
+              <w:t xml:space="preserve"> MongoDB), y </w:t>
             </w:r>
             <w:r>
               <w:rPr>
@@ -1697,7 +1751,14 @@
                 <w:sz w:val="20"/>
                 <w:szCs w:val="20"/>
               </w:rPr>
-              <w:t>: Se espera que se puedan reclutar músicos y usuarios beta dispuestos a participar en pruebas de usabilidad y proporcionar retroalimentación durante el desarrollo del proyecto.</w:t>
+              <w:t>: Se espera que se puedan reclutar músicos y usuarios beta dispuestos a participar en pruebas de usabilidad y proporcionar retroalimentación durante el desarrollo del</w:t>
+            </w:r>
+            <w:r>
+              <w:rPr>
+                <w:sz w:val="20"/>
+                <w:szCs w:val="20"/>
+              </w:rPr>
+              <w:t xml:space="preserve"> proyecto.</w:t>
             </w:r>
           </w:p>
           <w:p>
@@ -1760,7 +1821,14 @@
                 <w:sz w:val="20"/>
                 <w:szCs w:val="20"/>
               </w:rPr>
-              <w:t xml:space="preserve">: Se cuenta con que las plataformas de redes sociales como </w:t>
+              <w:t>: Se cuenta con que l</w:t>
+            </w:r>
+            <w:r>
+              <w:rPr>
+                <w:sz w:val="20"/>
+                <w:szCs w:val="20"/>
+              </w:rPr>
+              <w:t xml:space="preserve">as plataformas de redes sociales como </w:t>
             </w:r>
             <w:r>
               <w:rPr>
@@ -1958,7 +2026,14 @@
                 <w:sz w:val="20"/>
                 <w:szCs w:val="20"/>
               </w:rPr>
-              <w:t xml:space="preserve"> para almacenamiento y notificaciones, habrá restricciones en el espacio disponible para videos y archivos musicales en las primeras versiones.</w:t>
+              <w:t xml:space="preserve"> para almacenami</w:t>
+            </w:r>
+            <w:r>
+              <w:rPr>
+                <w:sz w:val="20"/>
+                <w:szCs w:val="20"/>
+              </w:rPr>
+              <w:t>ento y notificaciones, habrá restricciones en el espacio disponible para videos y archivos musicales en las primeras versiones.</w:t>
             </w:r>
           </w:p>
           <w:p>
@@ -1990,7 +2065,14 @@
                 <w:sz w:val="20"/>
                 <w:szCs w:val="20"/>
               </w:rPr>
-              <w:t xml:space="preserve">: Inicialmente, no se implementarán estrategias avanzadas de marketing y promoción, enfocando los esfuerzos en el desarrollo técnico y la funcionalidad del </w:t>
+              <w:t>: Inicialmente, no se implementarán estrategias avanzadas de marketing y promoción, enfocando l</w:t>
+            </w:r>
+            <w:r>
+              <w:rPr>
+                <w:sz w:val="20"/>
+                <w:szCs w:val="20"/>
+              </w:rPr>
+              <w:t xml:space="preserve">os esfuerzos en el desarrollo técnico y la funcionalidad del </w:t>
             </w:r>
             <w:proofErr w:type="gramStart"/>
             <w:r>
@@ -2480,7 +2562,15 @@
                 <w:szCs w:val="20"/>
               </w:rPr>
               <w:lastRenderedPageBreak/>
-              <w:t>1.-Inicio del proyecto</w:t>
+              <w:t>1</w:t>
+            </w:r>
+            <w:r>
+              <w:rPr>
+                <w:b/>
+                <w:sz w:val="20"/>
+                <w:szCs w:val="20"/>
+              </w:rPr>
+              <w:t>.-Inicio del proyecto</w:t>
             </w:r>
             <w:r>
               <w:rPr>
@@ -2505,7 +2595,6 @@
               </w:tabs>
               <w:spacing w:before="60" w:after="60"/>
               <w:rPr>
-                <w:b/>
                 <w:sz w:val="20"/>
                 <w:szCs w:val="20"/>
               </w:rPr>
@@ -2523,36 +2612,116 @@
                 <w:sz w:val="20"/>
                 <w:szCs w:val="20"/>
               </w:rPr>
-              <w:t>Este hito marca el momento en que los documentos de requisitos están definidos.</w:t>
-            </w:r>
-          </w:p>
-          <w:p>
-            <w:pPr>
-              <w:pBdr>
-                <w:top w:val="nil"/>
-                <w:left w:val="nil"/>
-                <w:bottom w:val="nil"/>
-                <w:right w:val="nil"/>
-                <w:between w:val="nil"/>
-              </w:pBdr>
-              <w:tabs>
-                <w:tab w:val="center" w:pos="4320"/>
-                <w:tab w:val="right" w:pos="8640"/>
-              </w:tabs>
-              <w:spacing w:before="60" w:after="60"/>
-              <w:rPr>
-                <w:b/>
-                <w:sz w:val="20"/>
-                <w:szCs w:val="20"/>
-              </w:rPr>
-            </w:pPr>
-            <w:r>
-              <w:rPr>
-                <w:b/>
-                <w:sz w:val="20"/>
-                <w:szCs w:val="20"/>
-              </w:rPr>
-              <w:t xml:space="preserve">3.-Diseño del sistema: </w:t>
+              <w:t>Este hito marca el momento en que los documentos de req</w:t>
+            </w:r>
+            <w:r>
+              <w:rPr>
+                <w:sz w:val="20"/>
+                <w:szCs w:val="20"/>
+              </w:rPr>
+              <w:t>uisitos están definidos.</w:t>
+            </w:r>
+          </w:p>
+          <w:p>
+            <w:pPr>
+              <w:pBdr>
+                <w:top w:val="nil"/>
+                <w:left w:val="nil"/>
+                <w:bottom w:val="nil"/>
+                <w:right w:val="nil"/>
+                <w:between w:val="nil"/>
+              </w:pBdr>
+              <w:tabs>
+                <w:tab w:val="center" w:pos="4320"/>
+                <w:tab w:val="right" w:pos="8640"/>
+              </w:tabs>
+              <w:spacing w:before="60" w:after="60"/>
+              <w:rPr>
+                <w:sz w:val="20"/>
+                <w:szCs w:val="20"/>
+              </w:rPr>
+            </w:pPr>
+            <w:r>
+              <w:rPr>
+                <w:b/>
+                <w:bCs/>
+                <w:sz w:val="20"/>
+                <w:szCs w:val="20"/>
+              </w:rPr>
+              <w:t>3.- Aprobación de la matriz de requisitos</w:t>
+            </w:r>
+            <w:r>
+              <w:rPr>
+                <w:b/>
+                <w:bCs/>
+                <w:sz w:val="20"/>
+                <w:szCs w:val="20"/>
+              </w:rPr>
+              <w:t xml:space="preserve">: </w:t>
+            </w:r>
+            <w:r>
+              <w:rPr>
+                <w:sz w:val="20"/>
+                <w:szCs w:val="20"/>
+              </w:rPr>
+              <w:t>Este hito marca en el momento que se realiza la aprobación de la matriz de requisitos</w:t>
+            </w:r>
+          </w:p>
+          <w:p>
+            <w:pPr>
+              <w:pBdr>
+                <w:top w:val="nil"/>
+                <w:left w:val="nil"/>
+                <w:bottom w:val="nil"/>
+                <w:right w:val="nil"/>
+                <w:between w:val="nil"/>
+              </w:pBdr>
+              <w:tabs>
+                <w:tab w:val="center" w:pos="4320"/>
+                <w:tab w:val="right" w:pos="8640"/>
+              </w:tabs>
+              <w:spacing w:before="60" w:after="60"/>
+              <w:rPr>
+                <w:sz w:val="20"/>
+                <w:szCs w:val="20"/>
+              </w:rPr>
+            </w:pPr>
+          </w:p>
+          <w:p>
+            <w:pPr>
+              <w:pBdr>
+                <w:top w:val="nil"/>
+                <w:left w:val="nil"/>
+                <w:bottom w:val="nil"/>
+                <w:right w:val="nil"/>
+                <w:between w:val="nil"/>
+              </w:pBdr>
+              <w:tabs>
+                <w:tab w:val="center" w:pos="4320"/>
+                <w:tab w:val="right" w:pos="8640"/>
+              </w:tabs>
+              <w:spacing w:before="60" w:after="60"/>
+              <w:rPr>
+                <w:b/>
+                <w:sz w:val="20"/>
+                <w:szCs w:val="20"/>
+              </w:rPr>
+            </w:pPr>
+            <w:r>
+              <w:rPr>
+                <w:b/>
+                <w:sz w:val="20"/>
+                <w:szCs w:val="20"/>
+              </w:rPr>
+              <w:t>4</w:t>
+            </w:r>
+            <w:r>
+              <w:rPr>
+                <w:b/>
+                <w:sz w:val="20"/>
+                <w:szCs w:val="20"/>
+              </w:rPr>
+              <w:t xml:space="preserve">.-Diseño del sistema: </w:t>
             </w:r>
           </w:p>
           <w:p>
@@ -2725,7 +2894,14 @@
                 <w:sz w:val="20"/>
                 <w:szCs w:val="20"/>
               </w:rPr>
-              <w:t>Este hito marca el momento en que los mockups del sistema están terminados.</w:t>
+              <w:t>Este hito marca el momento en que los mockups del sistema están te</w:t>
+            </w:r>
+            <w:r>
+              <w:rPr>
+                <w:sz w:val="20"/>
+                <w:szCs w:val="20"/>
+              </w:rPr>
+              <w:t>rminados.</w:t>
             </w:r>
           </w:p>
           <w:p>
@@ -2831,7 +3007,14 @@
                 <w:sz w:val="20"/>
                 <w:szCs w:val="20"/>
               </w:rPr>
-              <w:t>Después de esta fase, se deberá verificar que la funcionalidad de registro, autenticación y gestión de perfiles de usuario esté completamente implementada.</w:t>
+              <w:t>Después de esta fase, se deberá verificar que la funcionalidad de registro, autenticación y gestión de perfiles de usuario esté completamente implem</w:t>
+            </w:r>
+            <w:r>
+              <w:rPr>
+                <w:sz w:val="20"/>
+                <w:szCs w:val="20"/>
+              </w:rPr>
+              <w:t>entada.</w:t>
             </w:r>
           </w:p>
           <w:p>
@@ -3178,6 +3361,7 @@
                 <w:sz w:val="20"/>
                 <w:szCs w:val="20"/>
               </w:rPr>
+              <w:lastRenderedPageBreak/>
               <w:t>5.-Pruebas de usuario y retroalimentación</w:t>
             </w:r>
             <w:r>
@@ -3185,78 +3369,81 @@
                 <w:sz w:val="20"/>
                 <w:szCs w:val="20"/>
               </w:rPr>
-              <w:t>: Este hito marca el inicio de las pruebas de usuario en una versión beta, donde se recabará retroalimentación sobre usabilidad y experiencia general.</w:t>
-            </w:r>
-          </w:p>
-          <w:p>
-            <w:pPr>
-              <w:pBdr>
-                <w:top w:val="nil"/>
-                <w:left w:val="nil"/>
-                <w:bottom w:val="nil"/>
-                <w:right w:val="nil"/>
-                <w:between w:val="nil"/>
-              </w:pBdr>
-              <w:tabs>
-                <w:tab w:val="center" w:pos="4320"/>
-                <w:tab w:val="right" w:pos="8640"/>
-              </w:tabs>
-              <w:spacing w:before="60" w:after="60"/>
-              <w:rPr>
-                <w:sz w:val="20"/>
-                <w:szCs w:val="20"/>
-              </w:rPr>
-            </w:pPr>
-            <w:r>
-              <w:rPr>
-                <w:b/>
-                <w:sz w:val="20"/>
-                <w:szCs w:val="20"/>
-              </w:rPr>
-              <w:t>6.-Despliegue final del producto</w:t>
-            </w:r>
-            <w:r>
-              <w:rPr>
-                <w:sz w:val="20"/>
-                <w:szCs w:val="20"/>
-              </w:rPr>
-              <w:t>: El producto será desplegado en los entornos de producción, listo para su uso por los usuarios finales.</w:t>
-            </w:r>
-          </w:p>
-          <w:p>
-            <w:pPr>
-              <w:pBdr>
-                <w:top w:val="nil"/>
-                <w:left w:val="nil"/>
-                <w:bottom w:val="nil"/>
-                <w:right w:val="nil"/>
-                <w:between w:val="nil"/>
-              </w:pBdr>
-              <w:tabs>
-                <w:tab w:val="center" w:pos="4320"/>
-                <w:tab w:val="right" w:pos="8640"/>
-              </w:tabs>
-              <w:spacing w:before="60" w:after="60"/>
-              <w:rPr>
-                <w:sz w:val="20"/>
-                <w:szCs w:val="20"/>
-              </w:rPr>
-            </w:pPr>
-            <w:r>
-              <w:rPr>
-                <w:b/>
-                <w:sz w:val="20"/>
-                <w:szCs w:val="20"/>
-              </w:rPr>
-              <w:lastRenderedPageBreak/>
-              <w:t xml:space="preserve">7.- Cierre de proyecto: </w:t>
-            </w:r>
-            <w:r>
-              <w:rPr>
-                <w:sz w:val="20"/>
-                <w:szCs w:val="20"/>
-              </w:rPr>
-              <w:t>Este hito marca el cierre del proyecto.</w:t>
+              <w:t>: Este hito marca el inicio de las pruebas de usuario en una versión beta, donde se recabará retroalimentación sobre usabilidad y experiencia gen</w:t>
+            </w:r>
+            <w:r>
+              <w:rPr>
+                <w:sz w:val="20"/>
+                <w:szCs w:val="20"/>
+              </w:rPr>
+              <w:t>eral.</w:t>
+            </w:r>
+          </w:p>
+          <w:p>
+            <w:pPr>
+              <w:pBdr>
+                <w:top w:val="nil"/>
+                <w:left w:val="nil"/>
+                <w:bottom w:val="nil"/>
+                <w:right w:val="nil"/>
+                <w:between w:val="nil"/>
+              </w:pBdr>
+              <w:tabs>
+                <w:tab w:val="center" w:pos="4320"/>
+                <w:tab w:val="right" w:pos="8640"/>
+              </w:tabs>
+              <w:spacing w:before="60" w:after="60"/>
+              <w:rPr>
+                <w:sz w:val="20"/>
+                <w:szCs w:val="20"/>
+              </w:rPr>
+            </w:pPr>
+            <w:r>
+              <w:rPr>
+                <w:b/>
+                <w:sz w:val="20"/>
+                <w:szCs w:val="20"/>
+              </w:rPr>
+              <w:t>6.-</w:t>
+            </w:r>
+            <w:r>
+              <w:rPr>
+                <w:b/>
+                <w:sz w:val="20"/>
+                <w:szCs w:val="20"/>
+              </w:rPr>
+              <w:t xml:space="preserve"> Presentación del </w:t>
+            </w:r>
+            <w:proofErr w:type="gramStart"/>
+            <w:r>
+              <w:rPr>
+                <w:b/>
+                <w:sz w:val="20"/>
+                <w:szCs w:val="20"/>
+              </w:rPr>
+              <w:t xml:space="preserve">proyecto </w:t>
+            </w:r>
+            <w:r>
+              <w:rPr>
+                <w:sz w:val="20"/>
+                <w:szCs w:val="20"/>
+              </w:rPr>
+              <w:t>:</w:t>
+            </w:r>
+            <w:proofErr w:type="gramEnd"/>
+            <w:r>
+              <w:rPr>
+                <w:sz w:val="20"/>
+                <w:szCs w:val="20"/>
+              </w:rPr>
+              <w:t xml:space="preserve"> El producto será </w:t>
+            </w:r>
+            <w:r>
+              <w:rPr>
+                <w:sz w:val="20"/>
+                <w:szCs w:val="20"/>
+              </w:rPr>
+              <w:t>presentado.</w:t>
             </w:r>
           </w:p>
           <w:p>
@@ -3727,7 +3914,14 @@
                 <w:sz w:val="20"/>
                 <w:szCs w:val="20"/>
               </w:rPr>
-              <w:t>Priorización de las funcionalidades esenciales y ajustes en el cronograma para descartar funciones no críticas en caso de retrasos.</w:t>
+              <w:t xml:space="preserve">Priorización de las funcionalidades esenciales y ajustes en el cronograma para descartar funciones no críticas en caso de </w:t>
+            </w:r>
+            <w:r>
+              <w:rPr>
+                <w:sz w:val="20"/>
+                <w:szCs w:val="20"/>
+              </w:rPr>
+              <w:t>retrasos.</w:t>
             </w:r>
           </w:p>
         </w:tc>
@@ -4033,7 +4227,14 @@
                 <w:sz w:val="20"/>
                 <w:szCs w:val="20"/>
               </w:rPr>
-              <w:t>Monitoreo del rendimiento de la base de datos, optimización temprana del diseño y posibles migraciones a soluciones más robustas si es necesario.</w:t>
+              <w:t xml:space="preserve">Monitoreo del </w:t>
+            </w:r>
+            <w:r>
+              <w:rPr>
+                <w:sz w:val="20"/>
+                <w:szCs w:val="20"/>
+              </w:rPr>
+              <w:t>rendimiento de la base de datos, optimización temprana del diseño y posibles migraciones a soluciones más robustas si es necesario.</w:t>
             </w:r>
           </w:p>
         </w:tc>
@@ -4203,7 +4404,14 @@
                 <w:sz w:val="20"/>
                 <w:szCs w:val="20"/>
               </w:rPr>
-              <w:t>Problemas de usabilidad en la aplicación</w:t>
+              <w:t xml:space="preserve">Problemas de </w:t>
+            </w:r>
+            <w:r>
+              <w:rPr>
+                <w:sz w:val="20"/>
+                <w:szCs w:val="20"/>
+              </w:rPr>
+              <w:t>usabilidad en la aplicación</w:t>
             </w:r>
           </w:p>
         </w:tc>
@@ -4448,7 +4656,14 @@
                 <w:sz w:val="20"/>
                 <w:szCs w:val="20"/>
               </w:rPr>
-              <w:t>Estrategias de marketing simples para reclutar más usuarios y mantener la retroalimentación constante.</w:t>
+              <w:t>Estrategias de marketing simples para reclutar más usuarios y</w:t>
+            </w:r>
+            <w:r>
+              <w:rPr>
+                <w:sz w:val="20"/>
+                <w:szCs w:val="20"/>
+              </w:rPr>
+              <w:t xml:space="preserve"> mantener la retroalimentación constante.</w:t>
             </w:r>
           </w:p>
         </w:tc>
@@ -4744,7 +4959,16 @@
                 <w:sz w:val="18"/>
                 <w:szCs w:val="18"/>
               </w:rPr>
-              <w:t>Esfuerzo total estimado en HH (si se dispone)</w:t>
+              <w:t xml:space="preserve">Esfuerzo total </w:t>
+            </w:r>
+            <w:r>
+              <w:rPr>
+                <w:b/>
+                <w:color w:val="000000"/>
+                <w:sz w:val="18"/>
+                <w:szCs w:val="18"/>
+              </w:rPr>
+              <w:t>estimado en HH (si se dispone)</w:t>
             </w:r>
           </w:p>
         </w:tc>
@@ -4980,6 +5204,7 @@
                 <w:sz w:val="18"/>
                 <w:szCs w:val="18"/>
               </w:rPr>
+              <w:lastRenderedPageBreak/>
               <w:t>Importancia</w:t>
             </w:r>
           </w:p>
@@ -5600,7 +5825,6 @@
                 <w:sz w:val="18"/>
                 <w:szCs w:val="18"/>
               </w:rPr>
-              <w:lastRenderedPageBreak/>
               <w:t>Media</w:t>
             </w:r>
           </w:p>
@@ -7055,23 +7279,7 @@
                 <w:sz w:val="20"/>
                 <w:szCs w:val="20"/>
               </w:rPr>
-              <w:t xml:space="preserve">Músicos emergentes (Usuarios finales de la </w:t>
-            </w:r>
-            <w:proofErr w:type="gramStart"/>
-            <w:r>
-              <w:rPr>
-                <w:sz w:val="20"/>
-                <w:szCs w:val="20"/>
-              </w:rPr>
-              <w:t>app</w:t>
-            </w:r>
-            <w:proofErr w:type="gramEnd"/>
-            <w:r>
-              <w:rPr>
-                <w:sz w:val="20"/>
-                <w:szCs w:val="20"/>
-              </w:rPr>
-              <w:t>)</w:t>
+              <w:t>Músicos emergentes (Usuarios finales de la app)</w:t>
             </w:r>
           </w:p>
         </w:tc>
@@ -7405,17 +7613,8 @@
                 <w:sz w:val="20"/>
                 <w:szCs w:val="20"/>
               </w:rPr>
-              <w:t xml:space="preserve">La </w:t>
-            </w:r>
-            <w:proofErr w:type="gramStart"/>
-            <w:r>
-              <w:rPr>
-                <w:sz w:val="20"/>
-                <w:szCs w:val="20"/>
-              </w:rPr>
-              <w:t>app</w:t>
-            </w:r>
-            <w:proofErr w:type="gramEnd"/>
+              <w:t>La app</w:t>
+            </w:r>
             <w:r>
               <w:rPr>
                 <w:sz w:val="20"/>
@@ -8016,6 +8215,7 @@
                 <w:b/>
                 <w:color w:val="000000"/>
               </w:rPr>
+              <w:lastRenderedPageBreak/>
               <w:t>Aprobaciones</w:t>
             </w:r>
           </w:p>
@@ -8573,7 +8773,7 @@
 </file>
 
 <file path=word/endnotes.xml><?xml version="1.0" encoding="utf-8"?>
-<w:endnotes xmlns:wpc="http://schemas.microsoft.com/office/word/2010/wordprocessingCanvas" xmlns:cx="http://schemas.microsoft.com/office/drawing/2014/chartex" xmlns:cx1="http://schemas.microsoft.com/office/drawing/2015/9/8/chartex" xmlns:cx2="http://schemas.microsoft.com/office/drawing/2015/10/21/chartex" xmlns:cx3="http://schemas.microsoft.com/office/drawing/2016/5/9/chartex" xmlns:cx4="http://schemas.microsoft.com/office/drawing/2016/5/10/chartex" xmlns:cx5="http://schemas.microsoft.com/office/drawing/2016/5/11/chartex" xmlns:cx6="http://schemas.microsoft.com/office/drawing/2016/5/12/chartex" xmlns:cx7="http://schemas.microsoft.com/office/drawing/2016/5/13/chartex" xmlns:cx8="http://schemas.microsoft.com/office/drawing/2016/5/14/chartex" xmlns:mc="http://schemas.openxmlformats.org/markup-compatibility/2006" xmlns:aink="http://schemas.microsoft.com/office/drawing/2016/ink" xmlns:am3d="http://schemas.microsoft.com/office/drawing/2017/model3d" xmlns:o="urn:schemas-microsoft-com:office:office" xmlns:oel="http://schemas.microsoft.com/office/2019/extlst" xmlns:r="http://schemas.openxmlformats.org/officeDocument/2006/relationships" xmlns:m="http://schemas.openxmlformats.org/officeDocument/2006/math" xmlns:v="urn:schemas-microsoft-com:vml" xmlns:wp14="http://schemas.microsoft.com/office/word/2010/wordprocessingDrawing" xmlns:wp="http://schemas.openxmlformats.org/drawingml/2006/wordprocessingDrawing" xmlns:w10="urn:schemas-microsoft-com:office:word" xmlns:w="http://schemas.openxmlformats.org/wordprocessingml/2006/main" xmlns:w14="http://schemas.microsoft.com/office/word/2010/wordml" xmlns:w15="http://schemas.microsoft.com/office/word/2012/wordml" xmlns:w16cex="http://schemas.microsoft.com/office/word/2018/wordml/cex" xmlns:w16cid="http://schemas.microsoft.com/office/word/2016/wordml/cid" xmlns:w16="http://schemas.microsoft.com/office/word/2018/wordml" xmlns:w16du="http://schemas.microsoft.com/office/word/2023/wordml/word16du" xmlns:w16sdtdh="http://schemas.microsoft.com/office/word/2020/wordml/sdtdatahash" xmlns:w16se="http://schemas.microsoft.com/office/word/2015/wordml/symex" xmlns:wpg="http://schemas.microsoft.com/office/word/2010/wordprocessingGroup" xmlns:wpi="http://schemas.microsoft.com/office/word/2010/wordprocessingInk" xmlns:wne="http://schemas.microsoft.com/office/word/2006/wordml" xmlns:wps="http://schemas.microsoft.com/office/word/2010/wordprocessingShape" mc:Ignorable="w14 w15 w16se w16cid w16 w16cex w16sdtdh w16du wp14">
+<w:endnotes xmlns:wpc="http://schemas.microsoft.com/office/word/2010/wordprocessingCanvas" xmlns:cx="http://schemas.microsoft.com/office/drawing/2014/chartex" xmlns:cx1="http://schemas.microsoft.com/office/drawing/2015/9/8/chartex" xmlns:cx2="http://schemas.microsoft.com/office/drawing/2015/10/21/chartex" xmlns:cx3="http://schemas.microsoft.com/office/drawing/2016/5/9/chartex" xmlns:cx4="http://schemas.microsoft.com/office/drawing/2016/5/10/chartex" xmlns:cx5="http://schemas.microsoft.com/office/drawing/2016/5/11/chartex" xmlns:cx6="http://schemas.microsoft.com/office/drawing/2016/5/12/chartex" xmlns:cx7="http://schemas.microsoft.com/office/drawing/2016/5/13/chartex" xmlns:cx8="http://schemas.microsoft.com/office/drawing/2016/5/14/chartex" xmlns:mc="http://schemas.openxmlformats.org/markup-compatibility/2006" xmlns:aink="http://schemas.microsoft.com/office/drawing/2016/ink" xmlns:am3d="http://schemas.microsoft.com/office/drawing/2017/model3d" xmlns:o="urn:schemas-microsoft-com:office:office" xmlns:r="http://schemas.openxmlformats.org/officeDocument/2006/relationships" xmlns:m="http://schemas.openxmlformats.org/officeDocument/2006/math" xmlns:v="urn:schemas-microsoft-com:vml" xmlns:wp14="http://schemas.microsoft.com/office/word/2010/wordprocessingDrawing" xmlns:wp="http://schemas.openxmlformats.org/drawingml/2006/wordprocessingDrawing" xmlns:w10="urn:schemas-microsoft-com:office:word" xmlns:w="http://schemas.openxmlformats.org/wordprocessingml/2006/main" xmlns:w14="http://schemas.microsoft.com/office/word/2010/wordml" xmlns:w15="http://schemas.microsoft.com/office/word/2012/wordml" xmlns:w16cex="http://schemas.microsoft.com/office/word/2018/wordml/cex" xmlns:w16cid="http://schemas.microsoft.com/office/word/2016/wordml/cid" xmlns:w16="http://schemas.microsoft.com/office/word/2018/wordml" xmlns:w16sdtdh="http://schemas.microsoft.com/office/word/2020/wordml/sdtdatahash" xmlns:w16se="http://schemas.microsoft.com/office/word/2015/wordml/symex" xmlns:wpg="http://schemas.microsoft.com/office/word/2010/wordprocessingGroup" xmlns:wpi="http://schemas.microsoft.com/office/word/2010/wordprocessingInk" xmlns:wne="http://schemas.microsoft.com/office/word/2006/wordml" xmlns:wps="http://schemas.microsoft.com/office/word/2010/wordprocessingShape" mc:Ignorable="w14 w15 w16se w16cid w16 w16cex w16sdtdh wp14">
   <w:endnote w:type="separator" w:id="-1">
     <w:p>
       <w:r>
@@ -8592,7 +8792,7 @@
 </file>
 
 <file path=word/footer1.xml><?xml version="1.0" encoding="utf-8"?>
-<w:ftr xmlns:wpc="http://schemas.microsoft.com/office/word/2010/wordprocessingCanvas" xmlns:cx="http://schemas.microsoft.com/office/drawing/2014/chartex" xmlns:cx1="http://schemas.microsoft.com/office/drawing/2015/9/8/chartex" xmlns:cx2="http://schemas.microsoft.com/office/drawing/2015/10/21/chartex" xmlns:cx3="http://schemas.microsoft.com/office/drawing/2016/5/9/chartex" xmlns:cx4="http://schemas.microsoft.com/office/drawing/2016/5/10/chartex" xmlns:cx5="http://schemas.microsoft.com/office/drawing/2016/5/11/chartex" xmlns:cx6="http://schemas.microsoft.com/office/drawing/2016/5/12/chartex" xmlns:cx7="http://schemas.microsoft.com/office/drawing/2016/5/13/chartex" xmlns:cx8="http://schemas.microsoft.com/office/drawing/2016/5/14/chartex" xmlns:mc="http://schemas.openxmlformats.org/markup-compatibility/2006" xmlns:aink="http://schemas.microsoft.com/office/drawing/2016/ink" xmlns:am3d="http://schemas.microsoft.com/office/drawing/2017/model3d" xmlns:o="urn:schemas-microsoft-com:office:office" xmlns:oel="http://schemas.microsoft.com/office/2019/extlst" xmlns:r="http://schemas.openxmlformats.org/officeDocument/2006/relationships" xmlns:m="http://schemas.openxmlformats.org/officeDocument/2006/math" xmlns:v="urn:schemas-microsoft-com:vml" xmlns:wp14="http://schemas.microsoft.com/office/word/2010/wordprocessingDrawing" xmlns:wp="http://schemas.openxmlformats.org/drawingml/2006/wordprocessingDrawing" xmlns:w10="urn:schemas-microsoft-com:office:word" xmlns:w="http://schemas.openxmlformats.org/wordprocessingml/2006/main" xmlns:w14="http://schemas.microsoft.com/office/word/2010/wordml" xmlns:w15="http://schemas.microsoft.com/office/word/2012/wordml" xmlns:w16cex="http://schemas.microsoft.com/office/word/2018/wordml/cex" xmlns:w16cid="http://schemas.microsoft.com/office/word/2016/wordml/cid" xmlns:w16="http://schemas.microsoft.com/office/word/2018/wordml" xmlns:w16du="http://schemas.microsoft.com/office/word/2023/wordml/word16du" xmlns:w16sdtdh="http://schemas.microsoft.com/office/word/2020/wordml/sdtdatahash" xmlns:w16se="http://schemas.microsoft.com/office/word/2015/wordml/symex" xmlns:wpg="http://schemas.microsoft.com/office/word/2010/wordprocessingGroup" xmlns:wpi="http://schemas.microsoft.com/office/word/2010/wordprocessingInk" xmlns:wne="http://schemas.microsoft.com/office/word/2006/wordml" xmlns:wps="http://schemas.microsoft.com/office/word/2010/wordprocessingShape" mc:Ignorable="w14 w15 w16se w16cid w16 w16cex w16sdtdh w16du wp14">
+<w:ftr xmlns:wpc="http://schemas.microsoft.com/office/word/2010/wordprocessingCanvas" xmlns:cx="http://schemas.microsoft.com/office/drawing/2014/chartex" xmlns:cx1="http://schemas.microsoft.com/office/drawing/2015/9/8/chartex" xmlns:cx2="http://schemas.microsoft.com/office/drawing/2015/10/21/chartex" xmlns:cx3="http://schemas.microsoft.com/office/drawing/2016/5/9/chartex" xmlns:cx4="http://schemas.microsoft.com/office/drawing/2016/5/10/chartex" xmlns:cx5="http://schemas.microsoft.com/office/drawing/2016/5/11/chartex" xmlns:cx6="http://schemas.microsoft.com/office/drawing/2016/5/12/chartex" xmlns:cx7="http://schemas.microsoft.com/office/drawing/2016/5/13/chartex" xmlns:cx8="http://schemas.microsoft.com/office/drawing/2016/5/14/chartex" xmlns:mc="http://schemas.openxmlformats.org/markup-compatibility/2006" xmlns:aink="http://schemas.microsoft.com/office/drawing/2016/ink" xmlns:am3d="http://schemas.microsoft.com/office/drawing/2017/model3d" xmlns:o="urn:schemas-microsoft-com:office:office" xmlns:r="http://schemas.openxmlformats.org/officeDocument/2006/relationships" xmlns:m="http://schemas.openxmlformats.org/officeDocument/2006/math" xmlns:v="urn:schemas-microsoft-com:vml" xmlns:wp14="http://schemas.microsoft.com/office/word/2010/wordprocessingDrawing" xmlns:wp="http://schemas.openxmlformats.org/drawingml/2006/wordprocessingDrawing" xmlns:w10="urn:schemas-microsoft-com:office:word" xmlns:w="http://schemas.openxmlformats.org/wordprocessingml/2006/main" xmlns:w14="http://schemas.microsoft.com/office/word/2010/wordml" xmlns:w15="http://schemas.microsoft.com/office/word/2012/wordml" xmlns:w16cex="http://schemas.microsoft.com/office/word/2018/wordml/cex" xmlns:w16cid="http://schemas.microsoft.com/office/word/2016/wordml/cid" xmlns:w16="http://schemas.microsoft.com/office/word/2018/wordml" xmlns:w16sdtdh="http://schemas.microsoft.com/office/word/2020/wordml/sdtdatahash" xmlns:w16se="http://schemas.microsoft.com/office/word/2015/wordml/symex" xmlns:wpg="http://schemas.microsoft.com/office/word/2010/wordprocessingGroup" xmlns:wpi="http://schemas.microsoft.com/office/word/2010/wordprocessingInk" xmlns:wne="http://schemas.microsoft.com/office/word/2006/wordml" xmlns:wps="http://schemas.microsoft.com/office/word/2010/wordprocessingShape" mc:Ignorable="w14 w15 w16se w16cid w16 w16cex w16sdtdh wp14">
   <w:p>
     <w:pPr>
       <w:pBdr>
@@ -8615,7 +8815,7 @@
 </file>
 
 <file path=word/footer2.xml><?xml version="1.0" encoding="utf-8"?>
-<w:ftr xmlns:wpc="http://schemas.microsoft.com/office/word/2010/wordprocessingCanvas" xmlns:cx="http://schemas.microsoft.com/office/drawing/2014/chartex" xmlns:cx1="http://schemas.microsoft.com/office/drawing/2015/9/8/chartex" xmlns:cx2="http://schemas.microsoft.com/office/drawing/2015/10/21/chartex" xmlns:cx3="http://schemas.microsoft.com/office/drawing/2016/5/9/chartex" xmlns:cx4="http://schemas.microsoft.com/office/drawing/2016/5/10/chartex" xmlns:cx5="http://schemas.microsoft.com/office/drawing/2016/5/11/chartex" xmlns:cx6="http://schemas.microsoft.com/office/drawing/2016/5/12/chartex" xmlns:cx7="http://schemas.microsoft.com/office/drawing/2016/5/13/chartex" xmlns:cx8="http://schemas.microsoft.com/office/drawing/2016/5/14/chartex" xmlns:mc="http://schemas.openxmlformats.org/markup-compatibility/2006" xmlns:aink="http://schemas.microsoft.com/office/drawing/2016/ink" xmlns:am3d="http://schemas.microsoft.com/office/drawing/2017/model3d" xmlns:o="urn:schemas-microsoft-com:office:office" xmlns:oel="http://schemas.microsoft.com/office/2019/extlst" xmlns:r="http://schemas.openxmlformats.org/officeDocument/2006/relationships" xmlns:m="http://schemas.openxmlformats.org/officeDocument/2006/math" xmlns:v="urn:schemas-microsoft-com:vml" xmlns:wp14="http://schemas.microsoft.com/office/word/2010/wordprocessingDrawing" xmlns:wp="http://schemas.openxmlformats.org/drawingml/2006/wordprocessingDrawing" xmlns:w10="urn:schemas-microsoft-com:office:word" xmlns:w="http://schemas.openxmlformats.org/wordprocessingml/2006/main" xmlns:w14="http://schemas.microsoft.com/office/word/2010/wordml" xmlns:w15="http://schemas.microsoft.com/office/word/2012/wordml" xmlns:w16cex="http://schemas.microsoft.com/office/word/2018/wordml/cex" xmlns:w16cid="http://schemas.microsoft.com/office/word/2016/wordml/cid" xmlns:w16="http://schemas.microsoft.com/office/word/2018/wordml" xmlns:w16du="http://schemas.microsoft.com/office/word/2023/wordml/word16du" xmlns:w16sdtdh="http://schemas.microsoft.com/office/word/2020/wordml/sdtdatahash" xmlns:w16se="http://schemas.microsoft.com/office/word/2015/wordml/symex" xmlns:wpg="http://schemas.microsoft.com/office/word/2010/wordprocessingGroup" xmlns:wpi="http://schemas.microsoft.com/office/word/2010/wordprocessingInk" xmlns:wne="http://schemas.microsoft.com/office/word/2006/wordml" xmlns:wps="http://schemas.microsoft.com/office/word/2010/wordprocessingShape" mc:Ignorable="w14 w15 w16se w16cid w16 w16cex w16sdtdh w16du wp14">
+<w:ftr xmlns:wpc="http://schemas.microsoft.com/office/word/2010/wordprocessingCanvas" xmlns:cx="http://schemas.microsoft.com/office/drawing/2014/chartex" xmlns:cx1="http://schemas.microsoft.com/office/drawing/2015/9/8/chartex" xmlns:cx2="http://schemas.microsoft.com/office/drawing/2015/10/21/chartex" xmlns:cx3="http://schemas.microsoft.com/office/drawing/2016/5/9/chartex" xmlns:cx4="http://schemas.microsoft.com/office/drawing/2016/5/10/chartex" xmlns:cx5="http://schemas.microsoft.com/office/drawing/2016/5/11/chartex" xmlns:cx6="http://schemas.microsoft.com/office/drawing/2016/5/12/chartex" xmlns:cx7="http://schemas.microsoft.com/office/drawing/2016/5/13/chartex" xmlns:cx8="http://schemas.microsoft.com/office/drawing/2016/5/14/chartex" xmlns:mc="http://schemas.openxmlformats.org/markup-compatibility/2006" xmlns:aink="http://schemas.microsoft.com/office/drawing/2016/ink" xmlns:am3d="http://schemas.microsoft.com/office/drawing/2017/model3d" xmlns:o="urn:schemas-microsoft-com:office:office" xmlns:r="http://schemas.openxmlformats.org/officeDocument/2006/relationships" xmlns:m="http://schemas.openxmlformats.org/officeDocument/2006/math" xmlns:v="urn:schemas-microsoft-com:vml" xmlns:wp14="http://schemas.microsoft.com/office/word/2010/wordprocessingDrawing" xmlns:wp="http://schemas.openxmlformats.org/drawingml/2006/wordprocessingDrawing" xmlns:w10="urn:schemas-microsoft-com:office:word" xmlns:w="http://schemas.openxmlformats.org/wordprocessingml/2006/main" xmlns:w14="http://schemas.microsoft.com/office/word/2010/wordml" xmlns:w15="http://schemas.microsoft.com/office/word/2012/wordml" xmlns:w16cex="http://schemas.microsoft.com/office/word/2018/wordml/cex" xmlns:w16cid="http://schemas.microsoft.com/office/word/2016/wordml/cid" xmlns:w16="http://schemas.microsoft.com/office/word/2018/wordml" xmlns:w16sdtdh="http://schemas.microsoft.com/office/word/2020/wordml/sdtdatahash" xmlns:w16se="http://schemas.microsoft.com/office/word/2015/wordml/symex" xmlns:wpg="http://schemas.microsoft.com/office/word/2010/wordprocessingGroup" xmlns:wpi="http://schemas.microsoft.com/office/word/2010/wordprocessingInk" xmlns:wne="http://schemas.microsoft.com/office/word/2006/wordml" xmlns:wps="http://schemas.microsoft.com/office/word/2010/wordprocessingShape" mc:Ignorable="w14 w15 w16se w16cid w16 w16cex w16sdtdh wp14">
   <w:p>
     <w:pPr>
       <w:widowControl w:val="0"/>
@@ -8815,7 +9015,7 @@
 </file>
 
 <file path=word/footer3.xml><?xml version="1.0" encoding="utf-8"?>
-<w:ftr xmlns:wpc="http://schemas.microsoft.com/office/word/2010/wordprocessingCanvas" xmlns:cx="http://schemas.microsoft.com/office/drawing/2014/chartex" xmlns:cx1="http://schemas.microsoft.com/office/drawing/2015/9/8/chartex" xmlns:cx2="http://schemas.microsoft.com/office/drawing/2015/10/21/chartex" xmlns:cx3="http://schemas.microsoft.com/office/drawing/2016/5/9/chartex" xmlns:cx4="http://schemas.microsoft.com/office/drawing/2016/5/10/chartex" xmlns:cx5="http://schemas.microsoft.com/office/drawing/2016/5/11/chartex" xmlns:cx6="http://schemas.microsoft.com/office/drawing/2016/5/12/chartex" xmlns:cx7="http://schemas.microsoft.com/office/drawing/2016/5/13/chartex" xmlns:cx8="http://schemas.microsoft.com/office/drawing/2016/5/14/chartex" xmlns:mc="http://schemas.openxmlformats.org/markup-compatibility/2006" xmlns:aink="http://schemas.microsoft.com/office/drawing/2016/ink" xmlns:am3d="http://schemas.microsoft.com/office/drawing/2017/model3d" xmlns:o="urn:schemas-microsoft-com:office:office" xmlns:oel="http://schemas.microsoft.com/office/2019/extlst" xmlns:r="http://schemas.openxmlformats.org/officeDocument/2006/relationships" xmlns:m="http://schemas.openxmlformats.org/officeDocument/2006/math" xmlns:v="urn:schemas-microsoft-com:vml" xmlns:wp14="http://schemas.microsoft.com/office/word/2010/wordprocessingDrawing" xmlns:wp="http://schemas.openxmlformats.org/drawingml/2006/wordprocessingDrawing" xmlns:w10="urn:schemas-microsoft-com:office:word" xmlns:w="http://schemas.openxmlformats.org/wordprocessingml/2006/main" xmlns:w14="http://schemas.microsoft.com/office/word/2010/wordml" xmlns:w15="http://schemas.microsoft.com/office/word/2012/wordml" xmlns:w16cex="http://schemas.microsoft.com/office/word/2018/wordml/cex" xmlns:w16cid="http://schemas.microsoft.com/office/word/2016/wordml/cid" xmlns:w16="http://schemas.microsoft.com/office/word/2018/wordml" xmlns:w16du="http://schemas.microsoft.com/office/word/2023/wordml/word16du" xmlns:w16sdtdh="http://schemas.microsoft.com/office/word/2020/wordml/sdtdatahash" xmlns:w16se="http://schemas.microsoft.com/office/word/2015/wordml/symex" xmlns:wpg="http://schemas.microsoft.com/office/word/2010/wordprocessingGroup" xmlns:wpi="http://schemas.microsoft.com/office/word/2010/wordprocessingInk" xmlns:wne="http://schemas.microsoft.com/office/word/2006/wordml" xmlns:wps="http://schemas.microsoft.com/office/word/2010/wordprocessingShape" mc:Ignorable="w14 w15 w16se w16cid w16 w16cex w16sdtdh w16du wp14">
+<w:ftr xmlns:wpc="http://schemas.microsoft.com/office/word/2010/wordprocessingCanvas" xmlns:cx="http://schemas.microsoft.com/office/drawing/2014/chartex" xmlns:cx1="http://schemas.microsoft.com/office/drawing/2015/9/8/chartex" xmlns:cx2="http://schemas.microsoft.com/office/drawing/2015/10/21/chartex" xmlns:cx3="http://schemas.microsoft.com/office/drawing/2016/5/9/chartex" xmlns:cx4="http://schemas.microsoft.com/office/drawing/2016/5/10/chartex" xmlns:cx5="http://schemas.microsoft.com/office/drawing/2016/5/11/chartex" xmlns:cx6="http://schemas.microsoft.com/office/drawing/2016/5/12/chartex" xmlns:cx7="http://schemas.microsoft.com/office/drawing/2016/5/13/chartex" xmlns:cx8="http://schemas.microsoft.com/office/drawing/2016/5/14/chartex" xmlns:mc="http://schemas.openxmlformats.org/markup-compatibility/2006" xmlns:aink="http://schemas.microsoft.com/office/drawing/2016/ink" xmlns:am3d="http://schemas.microsoft.com/office/drawing/2017/model3d" xmlns:o="urn:schemas-microsoft-com:office:office" xmlns:r="http://schemas.openxmlformats.org/officeDocument/2006/relationships" xmlns:m="http://schemas.openxmlformats.org/officeDocument/2006/math" xmlns:v="urn:schemas-microsoft-com:vml" xmlns:wp14="http://schemas.microsoft.com/office/word/2010/wordprocessingDrawing" xmlns:wp="http://schemas.openxmlformats.org/drawingml/2006/wordprocessingDrawing" xmlns:w10="urn:schemas-microsoft-com:office:word" xmlns:w="http://schemas.openxmlformats.org/wordprocessingml/2006/main" xmlns:w14="http://schemas.microsoft.com/office/word/2010/wordml" xmlns:w15="http://schemas.microsoft.com/office/word/2012/wordml" xmlns:w16cex="http://schemas.microsoft.com/office/word/2018/wordml/cex" xmlns:w16cid="http://schemas.microsoft.com/office/word/2016/wordml/cid" xmlns:w16="http://schemas.microsoft.com/office/word/2018/wordml" xmlns:w16sdtdh="http://schemas.microsoft.com/office/word/2020/wordml/sdtdatahash" xmlns:w16se="http://schemas.microsoft.com/office/word/2015/wordml/symex" xmlns:wpg="http://schemas.microsoft.com/office/word/2010/wordprocessingGroup" xmlns:wpi="http://schemas.microsoft.com/office/word/2010/wordprocessingInk" xmlns:wne="http://schemas.microsoft.com/office/word/2006/wordml" xmlns:wps="http://schemas.microsoft.com/office/word/2010/wordprocessingShape" mc:Ignorable="w14 w15 w16se w16cid w16 w16cex w16sdtdh wp14">
   <w:p>
     <w:pPr>
       <w:pBdr>
@@ -8838,7 +9038,7 @@
 </file>
 
 <file path=word/footnotes.xml><?xml version="1.0" encoding="utf-8"?>
-<w:footnotes xmlns:wpc="http://schemas.microsoft.com/office/word/2010/wordprocessingCanvas" xmlns:cx="http://schemas.microsoft.com/office/drawing/2014/chartex" xmlns:cx1="http://schemas.microsoft.com/office/drawing/2015/9/8/chartex" xmlns:cx2="http://schemas.microsoft.com/office/drawing/2015/10/21/chartex" xmlns:cx3="http://schemas.microsoft.com/office/drawing/2016/5/9/chartex" xmlns:cx4="http://schemas.microsoft.com/office/drawing/2016/5/10/chartex" xmlns:cx5="http://schemas.microsoft.com/office/drawing/2016/5/11/chartex" xmlns:cx6="http://schemas.microsoft.com/office/drawing/2016/5/12/chartex" xmlns:cx7="http://schemas.microsoft.com/office/drawing/2016/5/13/chartex" xmlns:cx8="http://schemas.microsoft.com/office/drawing/2016/5/14/chartex" xmlns:mc="http://schemas.openxmlformats.org/markup-compatibility/2006" xmlns:aink="http://schemas.microsoft.com/office/drawing/2016/ink" xmlns:am3d="http://schemas.microsoft.com/office/drawing/2017/model3d" xmlns:o="urn:schemas-microsoft-com:office:office" xmlns:oel="http://schemas.microsoft.com/office/2019/extlst" xmlns:r="http://schemas.openxmlformats.org/officeDocument/2006/relationships" xmlns:m="http://schemas.openxmlformats.org/officeDocument/2006/math" xmlns:v="urn:schemas-microsoft-com:vml" xmlns:wp14="http://schemas.microsoft.com/office/word/2010/wordprocessingDrawing" xmlns:wp="http://schemas.openxmlformats.org/drawingml/2006/wordprocessingDrawing" xmlns:w10="urn:schemas-microsoft-com:office:word" xmlns:w="http://schemas.openxmlformats.org/wordprocessingml/2006/main" xmlns:w14="http://schemas.microsoft.com/office/word/2010/wordml" xmlns:w15="http://schemas.microsoft.com/office/word/2012/wordml" xmlns:w16cex="http://schemas.microsoft.com/office/word/2018/wordml/cex" xmlns:w16cid="http://schemas.microsoft.com/office/word/2016/wordml/cid" xmlns:w16="http://schemas.microsoft.com/office/word/2018/wordml" xmlns:w16du="http://schemas.microsoft.com/office/word/2023/wordml/word16du" xmlns:w16sdtdh="http://schemas.microsoft.com/office/word/2020/wordml/sdtdatahash" xmlns:w16se="http://schemas.microsoft.com/office/word/2015/wordml/symex" xmlns:wpg="http://schemas.microsoft.com/office/word/2010/wordprocessingGroup" xmlns:wpi="http://schemas.microsoft.com/office/word/2010/wordprocessingInk" xmlns:wne="http://schemas.microsoft.com/office/word/2006/wordml" xmlns:wps="http://schemas.microsoft.com/office/word/2010/wordprocessingShape" mc:Ignorable="w14 w15 w16se w16cid w16 w16cex w16sdtdh w16du wp14">
+<w:footnotes xmlns:wpc="http://schemas.microsoft.com/office/word/2010/wordprocessingCanvas" xmlns:cx="http://schemas.microsoft.com/office/drawing/2014/chartex" xmlns:cx1="http://schemas.microsoft.com/office/drawing/2015/9/8/chartex" xmlns:cx2="http://schemas.microsoft.com/office/drawing/2015/10/21/chartex" xmlns:cx3="http://schemas.microsoft.com/office/drawing/2016/5/9/chartex" xmlns:cx4="http://schemas.microsoft.com/office/drawing/2016/5/10/chartex" xmlns:cx5="http://schemas.microsoft.com/office/drawing/2016/5/11/chartex" xmlns:cx6="http://schemas.microsoft.com/office/drawing/2016/5/12/chartex" xmlns:cx7="http://schemas.microsoft.com/office/drawing/2016/5/13/chartex" xmlns:cx8="http://schemas.microsoft.com/office/drawing/2016/5/14/chartex" xmlns:mc="http://schemas.openxmlformats.org/markup-compatibility/2006" xmlns:aink="http://schemas.microsoft.com/office/drawing/2016/ink" xmlns:am3d="http://schemas.microsoft.com/office/drawing/2017/model3d" xmlns:o="urn:schemas-microsoft-com:office:office" xmlns:r="http://schemas.openxmlformats.org/officeDocument/2006/relationships" xmlns:m="http://schemas.openxmlformats.org/officeDocument/2006/math" xmlns:v="urn:schemas-microsoft-com:vml" xmlns:wp14="http://schemas.microsoft.com/office/word/2010/wordprocessingDrawing" xmlns:wp="http://schemas.openxmlformats.org/drawingml/2006/wordprocessingDrawing" xmlns:w10="urn:schemas-microsoft-com:office:word" xmlns:w="http://schemas.openxmlformats.org/wordprocessingml/2006/main" xmlns:w14="http://schemas.microsoft.com/office/word/2010/wordml" xmlns:w15="http://schemas.microsoft.com/office/word/2012/wordml" xmlns:w16cex="http://schemas.microsoft.com/office/word/2018/wordml/cex" xmlns:w16cid="http://schemas.microsoft.com/office/word/2016/wordml/cid" xmlns:w16="http://schemas.microsoft.com/office/word/2018/wordml" xmlns:w16sdtdh="http://schemas.microsoft.com/office/word/2020/wordml/sdtdatahash" xmlns:w16se="http://schemas.microsoft.com/office/word/2015/wordml/symex" xmlns:wpg="http://schemas.microsoft.com/office/word/2010/wordprocessingGroup" xmlns:wpi="http://schemas.microsoft.com/office/word/2010/wordprocessingInk" xmlns:wne="http://schemas.microsoft.com/office/word/2006/wordml" xmlns:wps="http://schemas.microsoft.com/office/word/2010/wordprocessingShape" mc:Ignorable="w14 w15 w16se w16cid w16 w16cex w16sdtdh wp14">
   <w:footnote w:type="separator" w:id="-1">
     <w:p>
       <w:r>
@@ -8857,7 +9057,7 @@
 </file>
 
 <file path=word/header1.xml><?xml version="1.0" encoding="utf-8"?>
-<w:hdr xmlns:wpc="http://schemas.microsoft.com/office/word/2010/wordprocessingCanvas" xmlns:cx="http://schemas.microsoft.com/office/drawing/2014/chartex" xmlns:cx1="http://schemas.microsoft.com/office/drawing/2015/9/8/chartex" xmlns:cx2="http://schemas.microsoft.com/office/drawing/2015/10/21/chartex" xmlns:cx3="http://schemas.microsoft.com/office/drawing/2016/5/9/chartex" xmlns:cx4="http://schemas.microsoft.com/office/drawing/2016/5/10/chartex" xmlns:cx5="http://schemas.microsoft.com/office/drawing/2016/5/11/chartex" xmlns:cx6="http://schemas.microsoft.com/office/drawing/2016/5/12/chartex" xmlns:cx7="http://schemas.microsoft.com/office/drawing/2016/5/13/chartex" xmlns:cx8="http://schemas.microsoft.com/office/drawing/2016/5/14/chartex" xmlns:mc="http://schemas.openxmlformats.org/markup-compatibility/2006" xmlns:aink="http://schemas.microsoft.com/office/drawing/2016/ink" xmlns:am3d="http://schemas.microsoft.com/office/drawing/2017/model3d" xmlns:o="urn:schemas-microsoft-com:office:office" xmlns:oel="http://schemas.microsoft.com/office/2019/extlst" xmlns:r="http://schemas.openxmlformats.org/officeDocument/2006/relationships" xmlns:m="http://schemas.openxmlformats.org/officeDocument/2006/math" xmlns:v="urn:schemas-microsoft-com:vml" xmlns:wp14="http://schemas.microsoft.com/office/word/2010/wordprocessingDrawing" xmlns:wp="http://schemas.openxmlformats.org/drawingml/2006/wordprocessingDrawing" xmlns:w10="urn:schemas-microsoft-com:office:word" xmlns:w="http://schemas.openxmlformats.org/wordprocessingml/2006/main" xmlns:w14="http://schemas.microsoft.com/office/word/2010/wordml" xmlns:w15="http://schemas.microsoft.com/office/word/2012/wordml" xmlns:w16cex="http://schemas.microsoft.com/office/word/2018/wordml/cex" xmlns:w16cid="http://schemas.microsoft.com/office/word/2016/wordml/cid" xmlns:w16="http://schemas.microsoft.com/office/word/2018/wordml" xmlns:w16du="http://schemas.microsoft.com/office/word/2023/wordml/word16du" xmlns:w16sdtdh="http://schemas.microsoft.com/office/word/2020/wordml/sdtdatahash" xmlns:w16se="http://schemas.microsoft.com/office/word/2015/wordml/symex" xmlns:wpg="http://schemas.microsoft.com/office/word/2010/wordprocessingGroup" xmlns:wpi="http://schemas.microsoft.com/office/word/2010/wordprocessingInk" xmlns:wne="http://schemas.microsoft.com/office/word/2006/wordml" xmlns:wps="http://schemas.microsoft.com/office/word/2010/wordprocessingShape" mc:Ignorable="w14 w15 w16se w16cid w16 w16cex w16sdtdh w16du wp14">
+<w:hdr xmlns:wpc="http://schemas.microsoft.com/office/word/2010/wordprocessingCanvas" xmlns:cx="http://schemas.microsoft.com/office/drawing/2014/chartex" xmlns:cx1="http://schemas.microsoft.com/office/drawing/2015/9/8/chartex" xmlns:cx2="http://schemas.microsoft.com/office/drawing/2015/10/21/chartex" xmlns:cx3="http://schemas.microsoft.com/office/drawing/2016/5/9/chartex" xmlns:cx4="http://schemas.microsoft.com/office/drawing/2016/5/10/chartex" xmlns:cx5="http://schemas.microsoft.com/office/drawing/2016/5/11/chartex" xmlns:cx6="http://schemas.microsoft.com/office/drawing/2016/5/12/chartex" xmlns:cx7="http://schemas.microsoft.com/office/drawing/2016/5/13/chartex" xmlns:cx8="http://schemas.microsoft.com/office/drawing/2016/5/14/chartex" xmlns:mc="http://schemas.openxmlformats.org/markup-compatibility/2006" xmlns:aink="http://schemas.microsoft.com/office/drawing/2016/ink" xmlns:am3d="http://schemas.microsoft.com/office/drawing/2017/model3d" xmlns:o="urn:schemas-microsoft-com:office:office" xmlns:r="http://schemas.openxmlformats.org/officeDocument/2006/relationships" xmlns:m="http://schemas.openxmlformats.org/officeDocument/2006/math" xmlns:v="urn:schemas-microsoft-com:vml" xmlns:wp14="http://schemas.microsoft.com/office/word/2010/wordprocessingDrawing" xmlns:wp="http://schemas.openxmlformats.org/drawingml/2006/wordprocessingDrawing" xmlns:w10="urn:schemas-microsoft-com:office:word" xmlns:w="http://schemas.openxmlformats.org/wordprocessingml/2006/main" xmlns:w14="http://schemas.microsoft.com/office/word/2010/wordml" xmlns:w15="http://schemas.microsoft.com/office/word/2012/wordml" xmlns:w16cex="http://schemas.microsoft.com/office/word/2018/wordml/cex" xmlns:w16cid="http://schemas.microsoft.com/office/word/2016/wordml/cid" xmlns:w16="http://schemas.microsoft.com/office/word/2018/wordml" xmlns:w16sdtdh="http://schemas.microsoft.com/office/word/2020/wordml/sdtdatahash" xmlns:w16se="http://schemas.microsoft.com/office/word/2015/wordml/symex" xmlns:wpg="http://schemas.microsoft.com/office/word/2010/wordprocessingGroup" xmlns:wpi="http://schemas.microsoft.com/office/word/2010/wordprocessingInk" xmlns:wne="http://schemas.microsoft.com/office/word/2006/wordml" xmlns:wps="http://schemas.microsoft.com/office/word/2010/wordprocessingShape" mc:Ignorable="w14 w15 w16se w16cid w16 w16cex w16sdtdh wp14">
   <w:p>
     <w:pPr>
       <w:pBdr>
@@ -8883,7 +9083,7 @@
 </file>
 
 <file path=word/header2.xml><?xml version="1.0" encoding="utf-8"?>
-<w:hdr xmlns:wpc="http://schemas.microsoft.com/office/word/2010/wordprocessingCanvas" xmlns:cx="http://schemas.microsoft.com/office/drawing/2014/chartex" xmlns:cx1="http://schemas.microsoft.com/office/drawing/2015/9/8/chartex" xmlns:cx2="http://schemas.microsoft.com/office/drawing/2015/10/21/chartex" xmlns:cx3="http://schemas.microsoft.com/office/drawing/2016/5/9/chartex" xmlns:cx4="http://schemas.microsoft.com/office/drawing/2016/5/10/chartex" xmlns:cx5="http://schemas.microsoft.com/office/drawing/2016/5/11/chartex" xmlns:cx6="http://schemas.microsoft.com/office/drawing/2016/5/12/chartex" xmlns:cx7="http://schemas.microsoft.com/office/drawing/2016/5/13/chartex" xmlns:cx8="http://schemas.microsoft.com/office/drawing/2016/5/14/chartex" xmlns:mc="http://schemas.openxmlformats.org/markup-compatibility/2006" xmlns:aink="http://schemas.microsoft.com/office/drawing/2016/ink" xmlns:am3d="http://schemas.microsoft.com/office/drawing/2017/model3d" xmlns:o="urn:schemas-microsoft-com:office:office" xmlns:oel="http://schemas.microsoft.com/office/2019/extlst" xmlns:r="http://schemas.openxmlformats.org/officeDocument/2006/relationships" xmlns:m="http://schemas.openxmlformats.org/officeDocument/2006/math" xmlns:v="urn:schemas-microsoft-com:vml" xmlns:wp14="http://schemas.microsoft.com/office/word/2010/wordprocessingDrawing" xmlns:wp="http://schemas.openxmlformats.org/drawingml/2006/wordprocessingDrawing" xmlns:w10="urn:schemas-microsoft-com:office:word" xmlns:w="http://schemas.openxmlformats.org/wordprocessingml/2006/main" xmlns:w14="http://schemas.microsoft.com/office/word/2010/wordml" xmlns:w15="http://schemas.microsoft.com/office/word/2012/wordml" xmlns:w16cex="http://schemas.microsoft.com/office/word/2018/wordml/cex" xmlns:w16cid="http://schemas.microsoft.com/office/word/2016/wordml/cid" xmlns:w16="http://schemas.microsoft.com/office/word/2018/wordml" xmlns:w16du="http://schemas.microsoft.com/office/word/2023/wordml/word16du" xmlns:w16sdtdh="http://schemas.microsoft.com/office/word/2020/wordml/sdtdatahash" xmlns:w16se="http://schemas.microsoft.com/office/word/2015/wordml/symex" xmlns:wpg="http://schemas.microsoft.com/office/word/2010/wordprocessingGroup" xmlns:wpi="http://schemas.microsoft.com/office/word/2010/wordprocessingInk" xmlns:wne="http://schemas.microsoft.com/office/word/2006/wordml" xmlns:wps="http://schemas.microsoft.com/office/word/2010/wordprocessingShape" mc:Ignorable="w14 w15 w16se w16cid w16 w16cex w16sdtdh w16du wp14">
+<w:hdr xmlns:wpc="http://schemas.microsoft.com/office/word/2010/wordprocessingCanvas" xmlns:cx="http://schemas.microsoft.com/office/drawing/2014/chartex" xmlns:cx1="http://schemas.microsoft.com/office/drawing/2015/9/8/chartex" xmlns:cx2="http://schemas.microsoft.com/office/drawing/2015/10/21/chartex" xmlns:cx3="http://schemas.microsoft.com/office/drawing/2016/5/9/chartex" xmlns:cx4="http://schemas.microsoft.com/office/drawing/2016/5/10/chartex" xmlns:cx5="http://schemas.microsoft.com/office/drawing/2016/5/11/chartex" xmlns:cx6="http://schemas.microsoft.com/office/drawing/2016/5/12/chartex" xmlns:cx7="http://schemas.microsoft.com/office/drawing/2016/5/13/chartex" xmlns:cx8="http://schemas.microsoft.com/office/drawing/2016/5/14/chartex" xmlns:mc="http://schemas.openxmlformats.org/markup-compatibility/2006" xmlns:aink="http://schemas.microsoft.com/office/drawing/2016/ink" xmlns:am3d="http://schemas.microsoft.com/office/drawing/2017/model3d" xmlns:o="urn:schemas-microsoft-com:office:office" xmlns:r="http://schemas.openxmlformats.org/officeDocument/2006/relationships" xmlns:m="http://schemas.openxmlformats.org/officeDocument/2006/math" xmlns:v="urn:schemas-microsoft-com:vml" xmlns:wp14="http://schemas.microsoft.com/office/word/2010/wordprocessingDrawing" xmlns:wp="http://schemas.openxmlformats.org/drawingml/2006/wordprocessingDrawing" xmlns:w10="urn:schemas-microsoft-com:office:word" xmlns:w="http://schemas.openxmlformats.org/wordprocessingml/2006/main" xmlns:w14="http://schemas.microsoft.com/office/word/2010/wordml" xmlns:w15="http://schemas.microsoft.com/office/word/2012/wordml" xmlns:w16cex="http://schemas.microsoft.com/office/word/2018/wordml/cex" xmlns:w16cid="http://schemas.microsoft.com/office/word/2016/wordml/cid" xmlns:w16="http://schemas.microsoft.com/office/word/2018/wordml" xmlns:w16sdtdh="http://schemas.microsoft.com/office/word/2020/wordml/sdtdatahash" xmlns:w16se="http://schemas.microsoft.com/office/word/2015/wordml/symex" xmlns:wpg="http://schemas.microsoft.com/office/word/2010/wordprocessingGroup" xmlns:wpi="http://schemas.microsoft.com/office/word/2010/wordprocessingInk" xmlns:wne="http://schemas.microsoft.com/office/word/2006/wordml" xmlns:wps="http://schemas.microsoft.com/office/word/2010/wordprocessingShape" mc:Ignorable="w14 w15 w16se w16cid w16 w16cex w16sdtdh wp14">
   <w:p>
     <w:pPr>
       <w:widowControl w:val="0"/>
@@ -8989,7 +9189,16 @@
               <w:sz w:val="28"/>
               <w:szCs w:val="28"/>
             </w:rPr>
-            <w:t>Acta de Constitución</w:t>
+            <w:t xml:space="preserve">Acta de </w:t>
+          </w:r>
+          <w:r>
+            <w:rPr>
+              <w:b/>
+              <w:color w:val="17365D"/>
+              <w:sz w:val="28"/>
+              <w:szCs w:val="28"/>
+            </w:rPr>
+            <w:t>Constitución</w:t>
           </w:r>
         </w:p>
         <w:p>
@@ -9099,7 +9308,7 @@
 </file>
 
 <file path=word/header3.xml><?xml version="1.0" encoding="utf-8"?>
-<w:hdr xmlns:wpc="http://schemas.microsoft.com/office/word/2010/wordprocessingCanvas" xmlns:cx="http://schemas.microsoft.com/office/drawing/2014/chartex" xmlns:cx1="http://schemas.microsoft.com/office/drawing/2015/9/8/chartex" xmlns:cx2="http://schemas.microsoft.com/office/drawing/2015/10/21/chartex" xmlns:cx3="http://schemas.microsoft.com/office/drawing/2016/5/9/chartex" xmlns:cx4="http://schemas.microsoft.com/office/drawing/2016/5/10/chartex" xmlns:cx5="http://schemas.microsoft.com/office/drawing/2016/5/11/chartex" xmlns:cx6="http://schemas.microsoft.com/office/drawing/2016/5/12/chartex" xmlns:cx7="http://schemas.microsoft.com/office/drawing/2016/5/13/chartex" xmlns:cx8="http://schemas.microsoft.com/office/drawing/2016/5/14/chartex" xmlns:mc="http://schemas.openxmlformats.org/markup-compatibility/2006" xmlns:aink="http://schemas.microsoft.com/office/drawing/2016/ink" xmlns:am3d="http://schemas.microsoft.com/office/drawing/2017/model3d" xmlns:o="urn:schemas-microsoft-com:office:office" xmlns:oel="http://schemas.microsoft.com/office/2019/extlst" xmlns:r="http://schemas.openxmlformats.org/officeDocument/2006/relationships" xmlns:m="http://schemas.openxmlformats.org/officeDocument/2006/math" xmlns:v="urn:schemas-microsoft-com:vml" xmlns:wp14="http://schemas.microsoft.com/office/word/2010/wordprocessingDrawing" xmlns:wp="http://schemas.openxmlformats.org/drawingml/2006/wordprocessingDrawing" xmlns:w10="urn:schemas-microsoft-com:office:word" xmlns:w="http://schemas.openxmlformats.org/wordprocessingml/2006/main" xmlns:w14="http://schemas.microsoft.com/office/word/2010/wordml" xmlns:w15="http://schemas.microsoft.com/office/word/2012/wordml" xmlns:w16cex="http://schemas.microsoft.com/office/word/2018/wordml/cex" xmlns:w16cid="http://schemas.microsoft.com/office/word/2016/wordml/cid" xmlns:w16="http://schemas.microsoft.com/office/word/2018/wordml" xmlns:w16du="http://schemas.microsoft.com/office/word/2023/wordml/word16du" xmlns:w16sdtdh="http://schemas.microsoft.com/office/word/2020/wordml/sdtdatahash" xmlns:w16se="http://schemas.microsoft.com/office/word/2015/wordml/symex" xmlns:wpg="http://schemas.microsoft.com/office/word/2010/wordprocessingGroup" xmlns:wpi="http://schemas.microsoft.com/office/word/2010/wordprocessingInk" xmlns:wne="http://schemas.microsoft.com/office/word/2006/wordml" xmlns:wps="http://schemas.microsoft.com/office/word/2010/wordprocessingShape" mc:Ignorable="w14 w15 w16se w16cid w16 w16cex w16sdtdh w16du wp14">
+<w:hdr xmlns:wpc="http://schemas.microsoft.com/office/word/2010/wordprocessingCanvas" xmlns:cx="http://schemas.microsoft.com/office/drawing/2014/chartex" xmlns:cx1="http://schemas.microsoft.com/office/drawing/2015/9/8/chartex" xmlns:cx2="http://schemas.microsoft.com/office/drawing/2015/10/21/chartex" xmlns:cx3="http://schemas.microsoft.com/office/drawing/2016/5/9/chartex" xmlns:cx4="http://schemas.microsoft.com/office/drawing/2016/5/10/chartex" xmlns:cx5="http://schemas.microsoft.com/office/drawing/2016/5/11/chartex" xmlns:cx6="http://schemas.microsoft.com/office/drawing/2016/5/12/chartex" xmlns:cx7="http://schemas.microsoft.com/office/drawing/2016/5/13/chartex" xmlns:cx8="http://schemas.microsoft.com/office/drawing/2016/5/14/chartex" xmlns:mc="http://schemas.openxmlformats.org/markup-compatibility/2006" xmlns:aink="http://schemas.microsoft.com/office/drawing/2016/ink" xmlns:am3d="http://schemas.microsoft.com/office/drawing/2017/model3d" xmlns:o="urn:schemas-microsoft-com:office:office" xmlns:r="http://schemas.openxmlformats.org/officeDocument/2006/relationships" xmlns:m="http://schemas.openxmlformats.org/officeDocument/2006/math" xmlns:v="urn:schemas-microsoft-com:vml" xmlns:wp14="http://schemas.microsoft.com/office/word/2010/wordprocessingDrawing" xmlns:wp="http://schemas.openxmlformats.org/drawingml/2006/wordprocessingDrawing" xmlns:w10="urn:schemas-microsoft-com:office:word" xmlns:w="http://schemas.openxmlformats.org/wordprocessingml/2006/main" xmlns:w14="http://schemas.microsoft.com/office/word/2010/wordml" xmlns:w15="http://schemas.microsoft.com/office/word/2012/wordml" xmlns:w16cex="http://schemas.microsoft.com/office/word/2018/wordml/cex" xmlns:w16cid="http://schemas.microsoft.com/office/word/2016/wordml/cid" xmlns:w16="http://schemas.microsoft.com/office/word/2018/wordml" xmlns:w16sdtdh="http://schemas.microsoft.com/office/word/2020/wordml/sdtdatahash" xmlns:w16se="http://schemas.microsoft.com/office/word/2015/wordml/symex" xmlns:wpg="http://schemas.microsoft.com/office/word/2010/wordprocessingGroup" xmlns:wpi="http://schemas.microsoft.com/office/word/2010/wordprocessingInk" xmlns:wne="http://schemas.microsoft.com/office/word/2006/wordml" xmlns:wps="http://schemas.microsoft.com/office/word/2010/wordprocessingShape" mc:Ignorable="w14 w15 w16se w16cid w16 w16cex w16sdtdh wp14">
   <w:p>
     <w:pPr>
       <w:pBdr>
@@ -9125,7 +9334,7 @@
 </file>
 
 <file path=word/numbering.xml><?xml version="1.0" encoding="utf-8"?>
-<w:numbering xmlns:wpc="http://schemas.microsoft.com/office/word/2010/wordprocessingCanvas" xmlns:cx="http://schemas.microsoft.com/office/drawing/2014/chartex" xmlns:cx1="http://schemas.microsoft.com/office/drawing/2015/9/8/chartex" xmlns:cx2="http://schemas.microsoft.com/office/drawing/2015/10/21/chartex" xmlns:cx3="http://schemas.microsoft.com/office/drawing/2016/5/9/chartex" xmlns:cx4="http://schemas.microsoft.com/office/drawing/2016/5/10/chartex" xmlns:cx5="http://schemas.microsoft.com/office/drawing/2016/5/11/chartex" xmlns:cx6="http://schemas.microsoft.com/office/drawing/2016/5/12/chartex" xmlns:cx7="http://schemas.microsoft.com/office/drawing/2016/5/13/chartex" xmlns:cx8="http://schemas.microsoft.com/office/drawing/2016/5/14/chartex" xmlns:mc="http://schemas.openxmlformats.org/markup-compatibility/2006" xmlns:aink="http://schemas.microsoft.com/office/drawing/2016/ink" xmlns:am3d="http://schemas.microsoft.com/office/drawing/2017/model3d" xmlns:o="urn:schemas-microsoft-com:office:office" xmlns:oel="http://schemas.microsoft.com/office/2019/extlst" xmlns:r="http://schemas.openxmlformats.org/officeDocument/2006/relationships" xmlns:m="http://schemas.openxmlformats.org/officeDocument/2006/math" xmlns:v="urn:schemas-microsoft-com:vml" xmlns:wp14="http://schemas.microsoft.com/office/word/2010/wordprocessingDrawing" xmlns:wp="http://schemas.openxmlformats.org/drawingml/2006/wordprocessingDrawing" xmlns:w10="urn:schemas-microsoft-com:office:word" xmlns:w="http://schemas.openxmlformats.org/wordprocessingml/2006/main" xmlns:w14="http://schemas.microsoft.com/office/word/2010/wordml" xmlns:w15="http://schemas.microsoft.com/office/word/2012/wordml" xmlns:w16cex="http://schemas.microsoft.com/office/word/2018/wordml/cex" xmlns:w16cid="http://schemas.microsoft.com/office/word/2016/wordml/cid" xmlns:w16="http://schemas.microsoft.com/office/word/2018/wordml" xmlns:w16du="http://schemas.microsoft.com/office/word/2023/wordml/word16du" xmlns:w16sdtdh="http://schemas.microsoft.com/office/word/2020/wordml/sdtdatahash" xmlns:w16se="http://schemas.microsoft.com/office/word/2015/wordml/symex" xmlns:wpg="http://schemas.microsoft.com/office/word/2010/wordprocessingGroup" xmlns:wpi="http://schemas.microsoft.com/office/word/2010/wordprocessingInk" xmlns:wne="http://schemas.microsoft.com/office/word/2006/wordml" xmlns:wps="http://schemas.microsoft.com/office/word/2010/wordprocessingShape" mc:Ignorable="w14 w15 w16se w16cid w16 w16cex w16sdtdh w16du wp14">
+<w:numbering xmlns:wpc="http://schemas.microsoft.com/office/word/2010/wordprocessingCanvas" xmlns:cx="http://schemas.microsoft.com/office/drawing/2014/chartex" xmlns:cx1="http://schemas.microsoft.com/office/drawing/2015/9/8/chartex" xmlns:cx2="http://schemas.microsoft.com/office/drawing/2015/10/21/chartex" xmlns:cx3="http://schemas.microsoft.com/office/drawing/2016/5/9/chartex" xmlns:cx4="http://schemas.microsoft.com/office/drawing/2016/5/10/chartex" xmlns:cx5="http://schemas.microsoft.com/office/drawing/2016/5/11/chartex" xmlns:cx6="http://schemas.microsoft.com/office/drawing/2016/5/12/chartex" xmlns:cx7="http://schemas.microsoft.com/office/drawing/2016/5/13/chartex" xmlns:cx8="http://schemas.microsoft.com/office/drawing/2016/5/14/chartex" xmlns:mc="http://schemas.openxmlformats.org/markup-compatibility/2006" xmlns:aink="http://schemas.microsoft.com/office/drawing/2016/ink" xmlns:am3d="http://schemas.microsoft.com/office/drawing/2017/model3d" xmlns:o="urn:schemas-microsoft-com:office:office" xmlns:r="http://schemas.openxmlformats.org/officeDocument/2006/relationships" xmlns:m="http://schemas.openxmlformats.org/officeDocument/2006/math" xmlns:v="urn:schemas-microsoft-com:vml" xmlns:wp14="http://schemas.microsoft.com/office/word/2010/wordprocessingDrawing" xmlns:wp="http://schemas.openxmlformats.org/drawingml/2006/wordprocessingDrawing" xmlns:w10="urn:schemas-microsoft-com:office:word" xmlns:w="http://schemas.openxmlformats.org/wordprocessingml/2006/main" xmlns:w14="http://schemas.microsoft.com/office/word/2010/wordml" xmlns:w15="http://schemas.microsoft.com/office/word/2012/wordml" xmlns:w16cex="http://schemas.microsoft.com/office/word/2018/wordml/cex" xmlns:w16cid="http://schemas.microsoft.com/office/word/2016/wordml/cid" xmlns:w16="http://schemas.microsoft.com/office/word/2018/wordml" xmlns:w16sdtdh="http://schemas.microsoft.com/office/word/2020/wordml/sdtdatahash" xmlns:w16se="http://schemas.microsoft.com/office/word/2015/wordml/symex" xmlns:wpg="http://schemas.microsoft.com/office/word/2010/wordprocessingGroup" xmlns:wpi="http://schemas.microsoft.com/office/word/2010/wordprocessingInk" xmlns:wne="http://schemas.microsoft.com/office/word/2006/wordml" xmlns:wps="http://schemas.microsoft.com/office/word/2010/wordprocessingShape" mc:Ignorable="w14 w15 w16se w16cid w16 w16cex w16sdtdh wp14">
   <w:abstractNum w:abstractNumId="0" w15:restartNumberingAfterBreak="0">
     <w:nsid w:val="0CD57204"/>
     <w:multiLevelType w:val="multilevel"/>
@@ -10554,47 +10763,47 @@
       </w:rPr>
     </w:lvl>
   </w:abstractNum>
-  <w:num w:numId="1" w16cid:durableId="1759254009">
+  <w:num w:numId="1">
     <w:abstractNumId w:val="10"/>
   </w:num>
-  <w:num w:numId="2" w16cid:durableId="597295833">
+  <w:num w:numId="2">
     <w:abstractNumId w:val="4"/>
   </w:num>
-  <w:num w:numId="3" w16cid:durableId="135152026">
+  <w:num w:numId="3">
     <w:abstractNumId w:val="0"/>
   </w:num>
-  <w:num w:numId="4" w16cid:durableId="1282299393">
+  <w:num w:numId="4">
     <w:abstractNumId w:val="1"/>
   </w:num>
-  <w:num w:numId="5" w16cid:durableId="283776660">
+  <w:num w:numId="5">
     <w:abstractNumId w:val="6"/>
   </w:num>
-  <w:num w:numId="6" w16cid:durableId="605238112">
+  <w:num w:numId="6">
     <w:abstractNumId w:val="5"/>
   </w:num>
-  <w:num w:numId="7" w16cid:durableId="847141417">
+  <w:num w:numId="7">
     <w:abstractNumId w:val="9"/>
   </w:num>
-  <w:num w:numId="8" w16cid:durableId="1263880416">
+  <w:num w:numId="8">
     <w:abstractNumId w:val="11"/>
   </w:num>
-  <w:num w:numId="9" w16cid:durableId="350493245">
+  <w:num w:numId="9">
     <w:abstractNumId w:val="7"/>
   </w:num>
-  <w:num w:numId="10" w16cid:durableId="189996795">
+  <w:num w:numId="10">
     <w:abstractNumId w:val="8"/>
   </w:num>
-  <w:num w:numId="11" w16cid:durableId="1102334510">
+  <w:num w:numId="11">
     <w:abstractNumId w:val="3"/>
   </w:num>
-  <w:num w:numId="12" w16cid:durableId="378088085">
+  <w:num w:numId="12">
     <w:abstractNumId w:val="2"/>
   </w:num>
 </w:numbering>
 </file>
 
 <file path=word/styles.xml><?xml version="1.0" encoding="utf-8"?>
-<w:styles xmlns:mc="http://schemas.openxmlformats.org/markup-compatibility/2006" xmlns:r="http://schemas.openxmlformats.org/officeDocument/2006/relationships" xmlns:w="http://schemas.openxmlformats.org/wordprocessingml/2006/main" xmlns:w14="http://schemas.microsoft.com/office/word/2010/wordml" xmlns:w15="http://schemas.microsoft.com/office/word/2012/wordml" xmlns:w16cex="http://schemas.microsoft.com/office/word/2018/wordml/cex" xmlns:w16cid="http://schemas.microsoft.com/office/word/2016/wordml/cid" xmlns:w16="http://schemas.microsoft.com/office/word/2018/wordml" xmlns:w16du="http://schemas.microsoft.com/office/word/2023/wordml/word16du" xmlns:w16sdtdh="http://schemas.microsoft.com/office/word/2020/wordml/sdtdatahash" xmlns:w16se="http://schemas.microsoft.com/office/word/2015/wordml/symex" mc:Ignorable="w14 w15 w16se w16cid w16 w16cex w16sdtdh w16du">
+<w:styles xmlns:mc="http://schemas.openxmlformats.org/markup-compatibility/2006" xmlns:r="http://schemas.openxmlformats.org/officeDocument/2006/relationships" xmlns:w="http://schemas.openxmlformats.org/wordprocessingml/2006/main" xmlns:w14="http://schemas.microsoft.com/office/word/2010/wordml" xmlns:w15="http://schemas.microsoft.com/office/word/2012/wordml" xmlns:w16cex="http://schemas.microsoft.com/office/word/2018/wordml/cex" xmlns:w16cid="http://schemas.microsoft.com/office/word/2016/wordml/cid" xmlns:w16="http://schemas.microsoft.com/office/word/2018/wordml" xmlns:w16sdtdh="http://schemas.microsoft.com/office/word/2020/wordml/sdtdatahash" xmlns:w16se="http://schemas.microsoft.com/office/word/2015/wordml/symex" mc:Ignorable="w14 w15 w16se w16cid w16 w16cex w16sdtdh">
   <w:docDefaults>
     <w:rPrDefault>
       <w:rPr>

</xml_diff>

<commit_message>
Corrección de alcance elvis
</commit_message>
<xml_diff>
--- a/Fase 2/1.Inicio/Acta de constitucion del proyecto Featuring.docx
+++ b/Fase 2/1.Inicio/Acta de constitucion del proyecto Featuring.docx
@@ -296,6 +296,7 @@
                 <w:szCs w:val="18"/>
               </w:rPr>
             </w:pPr>
+            <w:proofErr w:type="spellStart"/>
             <w:r>
               <w:rPr>
                 <w:sz w:val="18"/>
@@ -303,6 +304,7 @@
               </w:rPr>
               <w:t>Featuring</w:t>
             </w:r>
+            <w:proofErr w:type="spellEnd"/>
           </w:p>
         </w:tc>
       </w:tr>
@@ -541,8 +543,17 @@
                 <w:sz w:val="18"/>
                 <w:szCs w:val="18"/>
               </w:rPr>
-              <w:t>Equipo de desarrollo Featuring</w:t>
-            </w:r>
+              <w:t xml:space="preserve">Equipo de desarrollo </w:t>
+            </w:r>
+            <w:proofErr w:type="spellStart"/>
+            <w:r>
+              <w:rPr>
+                <w:sz w:val="18"/>
+                <w:szCs w:val="18"/>
+              </w:rPr>
+              <w:t>Featuring</w:t>
+            </w:r>
+            <w:proofErr w:type="spellEnd"/>
           </w:p>
         </w:tc>
       </w:tr>
@@ -947,6 +958,7 @@
                 <w:szCs w:val="20"/>
               </w:rPr>
             </w:pPr>
+            <w:proofErr w:type="spellStart"/>
             <w:r>
               <w:rPr>
                 <w:b/>
@@ -955,6 +967,7 @@
               </w:rPr>
               <w:t>Featuring</w:t>
             </w:r>
+            <w:proofErr w:type="spellEnd"/>
             <w:r>
               <w:rPr>
                 <w:sz w:val="20"/>
@@ -1368,7 +1381,23 @@
                 <w:sz w:val="20"/>
                 <w:szCs w:val="20"/>
               </w:rPr>
-              <w:t>: Documento con los diagramas de la arquitectura, base de datos , componentes y mockups.</w:t>
+              <w:t xml:space="preserve">: Documento con los diagramas de la arquitectura, base de </w:t>
+            </w:r>
+            <w:proofErr w:type="gramStart"/>
+            <w:r>
+              <w:rPr>
+                <w:sz w:val="20"/>
+                <w:szCs w:val="20"/>
+              </w:rPr>
+              <w:t>datos ,</w:t>
+            </w:r>
+            <w:proofErr w:type="gramEnd"/>
+            <w:r>
+              <w:rPr>
+                <w:sz w:val="20"/>
+                <w:szCs w:val="20"/>
+              </w:rPr>
+              <w:t xml:space="preserve"> componentes y mockups.</w:t>
             </w:r>
           </w:p>
           <w:p>
@@ -1602,7 +1631,25 @@
                 <w:sz w:val="20"/>
                 <w:szCs w:val="20"/>
               </w:rPr>
-              <w:t>Expo, Firebase, Node.js, PostgreSQL</w:t>
+              <w:t xml:space="preserve">Expo, </w:t>
+            </w:r>
+            <w:proofErr w:type="spellStart"/>
+            <w:r>
+              <w:rPr>
+                <w:b/>
+                <w:sz w:val="20"/>
+                <w:szCs w:val="20"/>
+              </w:rPr>
+              <w:t>Firebase</w:t>
+            </w:r>
+            <w:proofErr w:type="spellEnd"/>
+            <w:r>
+              <w:rPr>
+                <w:b/>
+                <w:sz w:val="20"/>
+                <w:szCs w:val="20"/>
+              </w:rPr>
+              <w:t>, Node.js, PostgreSQL</w:t>
             </w:r>
             <w:r>
               <w:rPr>
@@ -1733,7 +1780,23 @@
                 <w:sz w:val="20"/>
                 <w:szCs w:val="20"/>
               </w:rPr>
-              <w:t>, y otras APIs externas serán compatibles y accesibles para integrarse en la aplicación.</w:t>
+              <w:t xml:space="preserve">, y otras </w:t>
+            </w:r>
+            <w:proofErr w:type="spellStart"/>
+            <w:r>
+              <w:rPr>
+                <w:sz w:val="20"/>
+                <w:szCs w:val="20"/>
+              </w:rPr>
+              <w:t>APIs</w:t>
+            </w:r>
+            <w:proofErr w:type="spellEnd"/>
+            <w:r>
+              <w:rPr>
+                <w:sz w:val="20"/>
+                <w:szCs w:val="20"/>
+              </w:rPr>
+              <w:t xml:space="preserve"> externas serán compatibles y accesibles para integrarse en la aplicación.</w:t>
             </w:r>
           </w:p>
           <w:p>
@@ -1789,6 +1852,7 @@
               </w:rPr>
               <w:t xml:space="preserve">: La primera versión de </w:t>
             </w:r>
+            <w:proofErr w:type="spellStart"/>
             <w:r>
               <w:rPr>
                 <w:b/>
@@ -1797,6 +1861,7 @@
               </w:rPr>
               <w:t>Featuring</w:t>
             </w:r>
+            <w:proofErr w:type="spellEnd"/>
             <w:r>
               <w:rPr>
                 <w:sz w:val="20"/>
@@ -1835,6 +1900,7 @@
               </w:rPr>
               <w:t xml:space="preserve">: </w:t>
             </w:r>
+            <w:proofErr w:type="spellStart"/>
             <w:r>
               <w:rPr>
                 <w:b/>
@@ -1843,6 +1909,7 @@
               </w:rPr>
               <w:t>Featuring</w:t>
             </w:r>
+            <w:proofErr w:type="spellEnd"/>
             <w:r>
               <w:rPr>
                 <w:sz w:val="20"/>
@@ -1881,6 +1948,7 @@
               </w:rPr>
               <w:t xml:space="preserve">: Dado que la aplicación depende de servicios externos como </w:t>
             </w:r>
+            <w:proofErr w:type="spellStart"/>
             <w:r>
               <w:rPr>
                 <w:b/>
@@ -1889,6 +1957,7 @@
               </w:rPr>
               <w:t>Firebase</w:t>
             </w:r>
+            <w:proofErr w:type="spellEnd"/>
             <w:r>
               <w:rPr>
                 <w:sz w:val="20"/>
@@ -1926,8 +1995,17 @@
                 <w:sz w:val="20"/>
                 <w:szCs w:val="20"/>
               </w:rPr>
-              <w:t>: Inicialmente, no se implementarán estrategias avanzadas de marketing y promoción, enfocando los esfuerzos en el desarrollo técnico y la funcionalidad del producto.|</w:t>
-            </w:r>
+              <w:t xml:space="preserve">: Inicialmente, no se implementarán estrategias avanzadas de marketing y promoción, enfocando los esfuerzos en el desarrollo técnico y la funcionalidad del </w:t>
+            </w:r>
+            <w:proofErr w:type="gramStart"/>
+            <w:r>
+              <w:rPr>
+                <w:sz w:val="20"/>
+                <w:szCs w:val="20"/>
+              </w:rPr>
+              <w:t>producto.|</w:t>
+            </w:r>
+            <w:proofErr w:type="gramEnd"/>
           </w:p>
         </w:tc>
       </w:tr>
@@ -2350,7 +2428,25 @@
                 <w:sz w:val="18"/>
                 <w:szCs w:val="18"/>
               </w:rPr>
-              <w:t>Eventos significativos dentro del proyecto, puntos de control , en los que se deberá tomar una decisión.</w:t>
+              <w:t xml:space="preserve">Eventos significativos dentro del proyecto, puntos de </w:t>
+            </w:r>
+            <w:proofErr w:type="gramStart"/>
+            <w:r>
+              <w:rPr>
+                <w:color w:val="000000"/>
+                <w:sz w:val="18"/>
+                <w:szCs w:val="18"/>
+              </w:rPr>
+              <w:t>control ,</w:t>
+            </w:r>
+            <w:proofErr w:type="gramEnd"/>
+            <w:r>
+              <w:rPr>
+                <w:color w:val="000000"/>
+                <w:sz w:val="18"/>
+                <w:szCs w:val="18"/>
+              </w:rPr>
+              <w:t xml:space="preserve"> en los que se deberá tomar una decisión.</w:t>
             </w:r>
           </w:p>
         </w:tc>
@@ -2774,7 +2870,16 @@
                 <w:sz w:val="20"/>
                 <w:szCs w:val="20"/>
               </w:rPr>
-              <w:t>Implementación de autenticación y perfiles de usuario</w:t>
+              <w:t xml:space="preserve">Implementación de autenticación y perfiles de </w:t>
+            </w:r>
+            <w:proofErr w:type="gramStart"/>
+            <w:r>
+              <w:rPr>
+                <w:b/>
+                <w:sz w:val="20"/>
+                <w:szCs w:val="20"/>
+              </w:rPr>
+              <w:t>usuario</w:t>
             </w:r>
             <w:r>
               <w:rPr>
@@ -2783,6 +2888,7 @@
               </w:rPr>
               <w:t xml:space="preserve"> :</w:t>
             </w:r>
+            <w:proofErr w:type="gramEnd"/>
           </w:p>
           <w:p>
             <w:pPr>
@@ -2827,7 +2933,16 @@
                 <w:sz w:val="20"/>
                 <w:szCs w:val="20"/>
               </w:rPr>
-              <w:t>Desarrollo del sistema de recomendaciones y match</w:t>
+              <w:t xml:space="preserve">Desarrollo del sistema de recomendaciones y </w:t>
+            </w:r>
+            <w:proofErr w:type="gramStart"/>
+            <w:r>
+              <w:rPr>
+                <w:b/>
+                <w:sz w:val="20"/>
+                <w:szCs w:val="20"/>
+              </w:rPr>
+              <w:t>match</w:t>
             </w:r>
             <w:r>
               <w:rPr>
@@ -2836,6 +2951,7 @@
               </w:rPr>
               <w:t xml:space="preserve"> :</w:t>
             </w:r>
+            <w:proofErr w:type="gramEnd"/>
           </w:p>
           <w:p>
             <w:pPr>
@@ -3183,14 +3299,39 @@
                 <w:sz w:val="20"/>
                 <w:szCs w:val="20"/>
               </w:rPr>
-              <w:t xml:space="preserve"> Presentación del proyecto </w:t>
-            </w:r>
-            <w:r>
-              <w:rPr>
-                <w:sz w:val="20"/>
-                <w:szCs w:val="20"/>
-              </w:rPr>
-              <w:t xml:space="preserve">: El producto será </w:t>
+              <w:t xml:space="preserve"> Presentación del </w:t>
+            </w:r>
+            <w:proofErr w:type="gramStart"/>
+            <w:r>
+              <w:rPr>
+                <w:b/>
+                <w:sz w:val="20"/>
+                <w:szCs w:val="20"/>
+              </w:rPr>
+              <w:t>proyecto</w:t>
+            </w:r>
+            <w:r>
+              <w:rPr>
+                <w:b/>
+                <w:sz w:val="20"/>
+                <w:szCs w:val="20"/>
+              </w:rPr>
+              <w:t xml:space="preserve"> </w:t>
+            </w:r>
+            <w:r>
+              <w:rPr>
+                <w:sz w:val="20"/>
+                <w:szCs w:val="20"/>
+              </w:rPr>
+              <w:t>:</w:t>
+            </w:r>
+            <w:proofErr w:type="gramEnd"/>
+            <w:r>
+              <w:rPr>
+                <w:sz w:val="20"/>
+                <w:szCs w:val="20"/>
+              </w:rPr>
+              <w:t xml:space="preserve"> El producto será </w:t>
             </w:r>
             <w:r>
               <w:rPr>
@@ -3803,7 +3944,39 @@
                 <w:sz w:val="20"/>
                 <w:szCs w:val="20"/>
               </w:rPr>
-              <w:t>Capacitaciones específicas para el equipo de desarrollo en las tecnologías usadas (React Native, Expo, Firebase, PostgreSQL/MongoDB).</w:t>
+              <w:t>Capacitaciones específicas para el equipo de desarrollo en las tecnologías usadas (</w:t>
+            </w:r>
+            <w:proofErr w:type="spellStart"/>
+            <w:r>
+              <w:rPr>
+                <w:sz w:val="20"/>
+                <w:szCs w:val="20"/>
+              </w:rPr>
+              <w:t>React</w:t>
+            </w:r>
+            <w:proofErr w:type="spellEnd"/>
+            <w:r>
+              <w:rPr>
+                <w:sz w:val="20"/>
+                <w:szCs w:val="20"/>
+              </w:rPr>
+              <w:t xml:space="preserve"> Native, Expo, </w:t>
+            </w:r>
+            <w:proofErr w:type="spellStart"/>
+            <w:r>
+              <w:rPr>
+                <w:sz w:val="20"/>
+                <w:szCs w:val="20"/>
+              </w:rPr>
+              <w:t>Firebase</w:t>
+            </w:r>
+            <w:proofErr w:type="spellEnd"/>
+            <w:r>
+              <w:rPr>
+                <w:sz w:val="20"/>
+                <w:szCs w:val="20"/>
+              </w:rPr>
+              <w:t>, PostgreSQL/MongoDB).</w:t>
             </w:r>
           </w:p>
         </w:tc>
@@ -4208,7 +4381,23 @@
                 <w:sz w:val="20"/>
                 <w:szCs w:val="20"/>
               </w:rPr>
-              <w:t>Realización de pruebas de usabilidad frecuentes y ajustes basados en el feedback de los usuarios beta.</w:t>
+              <w:t xml:space="preserve">Realización de pruebas de usabilidad frecuentes y ajustes basados en el </w:t>
+            </w:r>
+            <w:proofErr w:type="spellStart"/>
+            <w:r>
+              <w:rPr>
+                <w:sz w:val="20"/>
+                <w:szCs w:val="20"/>
+              </w:rPr>
+              <w:t>feedback</w:t>
+            </w:r>
+            <w:proofErr w:type="spellEnd"/>
+            <w:r>
+              <w:rPr>
+                <w:sz w:val="20"/>
+                <w:szCs w:val="20"/>
+              </w:rPr>
+              <w:t xml:space="preserve"> de los usuarios beta.</w:t>
             </w:r>
           </w:p>
         </w:tc>
@@ -7346,6 +7535,7 @@
               </w:rPr>
               <w:t xml:space="preserve">El desarrollo de </w:t>
             </w:r>
+            <w:proofErr w:type="spellStart"/>
             <w:r>
               <w:rPr>
                 <w:b/>
@@ -7354,12 +7544,29 @@
               </w:rPr>
               <w:t>Featuring</w:t>
             </w:r>
-            <w:r>
-              <w:rPr>
-                <w:sz w:val="20"/>
-                <w:szCs w:val="20"/>
-              </w:rPr>
-              <w:t xml:space="preserve"> se relaciona con otros proyectos móviles en React Native y Expo.</w:t>
+            <w:proofErr w:type="spellEnd"/>
+            <w:r>
+              <w:rPr>
+                <w:sz w:val="20"/>
+                <w:szCs w:val="20"/>
+              </w:rPr>
+              <w:t xml:space="preserve"> se relaciona con otros proyectos móviles en </w:t>
+            </w:r>
+            <w:proofErr w:type="spellStart"/>
+            <w:r>
+              <w:rPr>
+                <w:sz w:val="20"/>
+                <w:szCs w:val="20"/>
+              </w:rPr>
+              <w:t>React</w:t>
+            </w:r>
+            <w:proofErr w:type="spellEnd"/>
+            <w:r>
+              <w:rPr>
+                <w:sz w:val="20"/>
+                <w:szCs w:val="20"/>
+              </w:rPr>
+              <w:t xml:space="preserve"> Native y Expo.</w:t>
             </w:r>
           </w:p>
         </w:tc>
@@ -7720,7 +7927,23 @@
                 <w:sz w:val="20"/>
                 <w:szCs w:val="20"/>
               </w:rPr>
-              <w:t>Prototipo de Wireframes de la Interfaz de Usuario</w:t>
+              <w:t xml:space="preserve">Prototipo de </w:t>
+            </w:r>
+            <w:proofErr w:type="spellStart"/>
+            <w:r>
+              <w:rPr>
+                <w:sz w:val="20"/>
+                <w:szCs w:val="20"/>
+              </w:rPr>
+              <w:t>Wireframes</w:t>
+            </w:r>
+            <w:proofErr w:type="spellEnd"/>
+            <w:r>
+              <w:rPr>
+                <w:sz w:val="20"/>
+                <w:szCs w:val="20"/>
+              </w:rPr>
+              <w:t xml:space="preserve"> de la Interfaz de Usuario</w:t>
             </w:r>
           </w:p>
         </w:tc>

</xml_diff>